<commit_message>
cleaned up setup files::
</commit_message>
<xml_diff>
--- a/doc/Albertsons-Meraki Network Automation-Programmers Guide-v1.5b.docx
+++ b/doc/Albertsons-Meraki Network Automation-Programmers Guide-v1.5b.docx
@@ -813,7 +813,7 @@
                 <w:noProof/>
                 <w:lang w:val="en-US"/>
               </w:rPr>
-              <w:t>Albertsons-Meraki Network Automation-Programmers Guide-v1.5.docx</w:t>
+              <w:t>Albertsons-Meraki Network Automation-Programmers Guide-v1.5b.docx</w:t>
             </w:r>
             <w:r>
               <w:rPr>
@@ -903,10 +903,8 @@
               <w:rPr>
                 <w:lang w:val="en-US"/>
               </w:rPr>
-              <w:t>.1</w:t>
+              <w:t>.5b</w:t>
             </w:r>
-            <w:bookmarkStart w:id="0" w:name="_GoBack"/>
-            <w:bookmarkEnd w:id="0"/>
             <w:r>
               <w:rPr>
                 <w:lang w:val="en-US"/>
@@ -1564,7 +1562,7 @@
           <w:lang w:val="en-US" w:eastAsia="en-US"/>
         </w:rPr>
       </w:pPr>
-      <w:bookmarkStart w:id="1" w:name="_Toc285191684"/>
+      <w:bookmarkStart w:id="0" w:name="_Toc285191684"/>
       <w:r>
         <w:rPr>
           <w:lang w:val="en-US"/>
@@ -3890,82 +3888,82 @@
           <w:lang w:val="en-US"/>
         </w:rPr>
       </w:pPr>
-      <w:bookmarkStart w:id="2" w:name="_Toc515360822"/>
-      <w:bookmarkStart w:id="3" w:name="_Toc240882299"/>
-      <w:bookmarkStart w:id="4" w:name="_Toc240882459"/>
-      <w:bookmarkStart w:id="5" w:name="_Toc240882639"/>
-      <w:bookmarkStart w:id="6" w:name="_Toc240883886"/>
-      <w:bookmarkStart w:id="7" w:name="_Toc240883921"/>
-      <w:bookmarkStart w:id="8" w:name="_Toc240885330"/>
-      <w:bookmarkStart w:id="9" w:name="_Toc240887168"/>
-      <w:bookmarkStart w:id="10" w:name="_Toc240887251"/>
-      <w:bookmarkStart w:id="11" w:name="_Toc240887395"/>
-      <w:bookmarkStart w:id="12" w:name="_Toc240887519"/>
-      <w:bookmarkStart w:id="13" w:name="_Toc240887984"/>
-      <w:bookmarkStart w:id="14" w:name="_Toc240888034"/>
-      <w:bookmarkStart w:id="15" w:name="_Toc240888094"/>
-      <w:bookmarkStart w:id="16" w:name="_Toc240888777"/>
-      <w:bookmarkStart w:id="17" w:name="_Toc240889002"/>
-      <w:bookmarkStart w:id="18" w:name="_Toc240889054"/>
-      <w:bookmarkStart w:id="19" w:name="_Toc240889159"/>
-      <w:bookmarkStart w:id="20" w:name="_Toc240891570"/>
-      <w:bookmarkStart w:id="21" w:name="_Toc240891608"/>
-      <w:bookmarkStart w:id="22" w:name="_Toc240892064"/>
-      <w:bookmarkStart w:id="23" w:name="_Toc240894424"/>
-      <w:bookmarkStart w:id="24" w:name="_Toc240903291"/>
-      <w:bookmarkStart w:id="25" w:name="_Toc240903340"/>
-      <w:bookmarkStart w:id="26" w:name="_Toc240959699"/>
-      <w:bookmarkStart w:id="27" w:name="_Toc240962609"/>
-      <w:bookmarkStart w:id="28" w:name="_Toc240963260"/>
-      <w:bookmarkStart w:id="29" w:name="_Toc240967265"/>
-      <w:bookmarkStart w:id="30" w:name="_Toc240968758"/>
-      <w:bookmarkStart w:id="31" w:name="_Toc240969104"/>
-      <w:bookmarkStart w:id="32" w:name="_Toc240972163"/>
-      <w:bookmarkStart w:id="33" w:name="_Toc240972207"/>
-      <w:bookmarkStart w:id="34" w:name="_Toc240972241"/>
-      <w:bookmarkStart w:id="35" w:name="_Toc240972869"/>
-      <w:bookmarkStart w:id="36" w:name="_Toc240973849"/>
-      <w:bookmarkStart w:id="37" w:name="_Toc240974153"/>
-      <w:bookmarkStart w:id="38" w:name="_Toc240978263"/>
-      <w:bookmarkStart w:id="39" w:name="_Toc240982521"/>
-      <w:bookmarkStart w:id="40" w:name="_Toc240982758"/>
-      <w:bookmarkStart w:id="41" w:name="_Toc241020736"/>
-      <w:bookmarkStart w:id="42" w:name="_Toc241025331"/>
-      <w:bookmarkStart w:id="43" w:name="_Toc241031190"/>
-      <w:bookmarkStart w:id="44" w:name="_Toc241034390"/>
-      <w:bookmarkStart w:id="45" w:name="_Toc241034518"/>
-      <w:bookmarkStart w:id="46" w:name="_Toc241034886"/>
-      <w:bookmarkStart w:id="47" w:name="_Toc241035642"/>
-      <w:bookmarkStart w:id="48" w:name="_Toc241041322"/>
-      <w:bookmarkStart w:id="49" w:name="_Toc241041382"/>
-      <w:bookmarkStart w:id="50" w:name="_Toc241041759"/>
-      <w:bookmarkStart w:id="51" w:name="_Toc241042457"/>
-      <w:bookmarkStart w:id="52" w:name="_Toc241044235"/>
-      <w:bookmarkStart w:id="53" w:name="_Toc241123525"/>
-      <w:bookmarkStart w:id="54" w:name="_Toc241123586"/>
-      <w:bookmarkStart w:id="55" w:name="_Toc241123647"/>
-      <w:bookmarkStart w:id="56" w:name="_Toc241123708"/>
-      <w:bookmarkStart w:id="57" w:name="_Toc241123769"/>
-      <w:bookmarkStart w:id="58" w:name="_Toc241123867"/>
-      <w:bookmarkStart w:id="59" w:name="_Toc241124305"/>
-      <w:bookmarkStart w:id="60" w:name="_Toc241124366"/>
-      <w:bookmarkStart w:id="61" w:name="_Toc241124427"/>
-      <w:bookmarkStart w:id="62" w:name="_Toc241124488"/>
-      <w:bookmarkStart w:id="63" w:name="_Toc241124549"/>
-      <w:bookmarkStart w:id="64" w:name="_Toc241124610"/>
-      <w:bookmarkStart w:id="65" w:name="_Toc241134532"/>
-      <w:bookmarkStart w:id="66" w:name="_Toc241190903"/>
-      <w:bookmarkStart w:id="67" w:name="_Toc241190963"/>
-      <w:bookmarkStart w:id="68" w:name="_Toc241193475"/>
-      <w:bookmarkStart w:id="69" w:name="_Toc241193621"/>
-      <w:bookmarkStart w:id="70" w:name="_Toc241194383"/>
-      <w:bookmarkStart w:id="71" w:name="_Toc241194446"/>
-      <w:bookmarkStart w:id="72" w:name="_Toc241196035"/>
-      <w:bookmarkStart w:id="73" w:name="_Toc241196902"/>
-      <w:bookmarkStart w:id="74" w:name="_Toc241197139"/>
-      <w:bookmarkStart w:id="75" w:name="_Toc241197701"/>
-      <w:bookmarkStart w:id="76" w:name="_Toc337837796"/>
-      <w:bookmarkEnd w:id="1"/>
+      <w:bookmarkStart w:id="1" w:name="_Toc515360822"/>
+      <w:bookmarkStart w:id="2" w:name="_Toc240882299"/>
+      <w:bookmarkStart w:id="3" w:name="_Toc240882459"/>
+      <w:bookmarkStart w:id="4" w:name="_Toc240882639"/>
+      <w:bookmarkStart w:id="5" w:name="_Toc240883886"/>
+      <w:bookmarkStart w:id="6" w:name="_Toc240883921"/>
+      <w:bookmarkStart w:id="7" w:name="_Toc240885330"/>
+      <w:bookmarkStart w:id="8" w:name="_Toc240887168"/>
+      <w:bookmarkStart w:id="9" w:name="_Toc240887251"/>
+      <w:bookmarkStart w:id="10" w:name="_Toc240887395"/>
+      <w:bookmarkStart w:id="11" w:name="_Toc240887519"/>
+      <w:bookmarkStart w:id="12" w:name="_Toc240887984"/>
+      <w:bookmarkStart w:id="13" w:name="_Toc240888034"/>
+      <w:bookmarkStart w:id="14" w:name="_Toc240888094"/>
+      <w:bookmarkStart w:id="15" w:name="_Toc240888777"/>
+      <w:bookmarkStart w:id="16" w:name="_Toc240889002"/>
+      <w:bookmarkStart w:id="17" w:name="_Toc240889054"/>
+      <w:bookmarkStart w:id="18" w:name="_Toc240889159"/>
+      <w:bookmarkStart w:id="19" w:name="_Toc240891570"/>
+      <w:bookmarkStart w:id="20" w:name="_Toc240891608"/>
+      <w:bookmarkStart w:id="21" w:name="_Toc240892064"/>
+      <w:bookmarkStart w:id="22" w:name="_Toc240894424"/>
+      <w:bookmarkStart w:id="23" w:name="_Toc240903291"/>
+      <w:bookmarkStart w:id="24" w:name="_Toc240903340"/>
+      <w:bookmarkStart w:id="25" w:name="_Toc240959699"/>
+      <w:bookmarkStart w:id="26" w:name="_Toc240962609"/>
+      <w:bookmarkStart w:id="27" w:name="_Toc240963260"/>
+      <w:bookmarkStart w:id="28" w:name="_Toc240967265"/>
+      <w:bookmarkStart w:id="29" w:name="_Toc240968758"/>
+      <w:bookmarkStart w:id="30" w:name="_Toc240969104"/>
+      <w:bookmarkStart w:id="31" w:name="_Toc240972163"/>
+      <w:bookmarkStart w:id="32" w:name="_Toc240972207"/>
+      <w:bookmarkStart w:id="33" w:name="_Toc240972241"/>
+      <w:bookmarkStart w:id="34" w:name="_Toc240972869"/>
+      <w:bookmarkStart w:id="35" w:name="_Toc240973849"/>
+      <w:bookmarkStart w:id="36" w:name="_Toc240974153"/>
+      <w:bookmarkStart w:id="37" w:name="_Toc240978263"/>
+      <w:bookmarkStart w:id="38" w:name="_Toc240982521"/>
+      <w:bookmarkStart w:id="39" w:name="_Toc240982758"/>
+      <w:bookmarkStart w:id="40" w:name="_Toc241020736"/>
+      <w:bookmarkStart w:id="41" w:name="_Toc241025331"/>
+      <w:bookmarkStart w:id="42" w:name="_Toc241031190"/>
+      <w:bookmarkStart w:id="43" w:name="_Toc241034390"/>
+      <w:bookmarkStart w:id="44" w:name="_Toc241034518"/>
+      <w:bookmarkStart w:id="45" w:name="_Toc241034886"/>
+      <w:bookmarkStart w:id="46" w:name="_Toc241035642"/>
+      <w:bookmarkStart w:id="47" w:name="_Toc241041322"/>
+      <w:bookmarkStart w:id="48" w:name="_Toc241041382"/>
+      <w:bookmarkStart w:id="49" w:name="_Toc241041759"/>
+      <w:bookmarkStart w:id="50" w:name="_Toc241042457"/>
+      <w:bookmarkStart w:id="51" w:name="_Toc241044235"/>
+      <w:bookmarkStart w:id="52" w:name="_Toc241123525"/>
+      <w:bookmarkStart w:id="53" w:name="_Toc241123586"/>
+      <w:bookmarkStart w:id="54" w:name="_Toc241123647"/>
+      <w:bookmarkStart w:id="55" w:name="_Toc241123708"/>
+      <w:bookmarkStart w:id="56" w:name="_Toc241123769"/>
+      <w:bookmarkStart w:id="57" w:name="_Toc241123867"/>
+      <w:bookmarkStart w:id="58" w:name="_Toc241124305"/>
+      <w:bookmarkStart w:id="59" w:name="_Toc241124366"/>
+      <w:bookmarkStart w:id="60" w:name="_Toc241124427"/>
+      <w:bookmarkStart w:id="61" w:name="_Toc241124488"/>
+      <w:bookmarkStart w:id="62" w:name="_Toc241124549"/>
+      <w:bookmarkStart w:id="63" w:name="_Toc241124610"/>
+      <w:bookmarkStart w:id="64" w:name="_Toc241134532"/>
+      <w:bookmarkStart w:id="65" w:name="_Toc241190903"/>
+      <w:bookmarkStart w:id="66" w:name="_Toc241190963"/>
+      <w:bookmarkStart w:id="67" w:name="_Toc241193475"/>
+      <w:bookmarkStart w:id="68" w:name="_Toc241193621"/>
+      <w:bookmarkStart w:id="69" w:name="_Toc241194383"/>
+      <w:bookmarkStart w:id="70" w:name="_Toc241194446"/>
+      <w:bookmarkStart w:id="71" w:name="_Toc241196035"/>
+      <w:bookmarkStart w:id="72" w:name="_Toc241196902"/>
+      <w:bookmarkStart w:id="73" w:name="_Toc241197139"/>
+      <w:bookmarkStart w:id="74" w:name="_Toc241197701"/>
+      <w:bookmarkStart w:id="75" w:name="_Toc337837796"/>
+      <w:bookmarkEnd w:id="0"/>
       <w:r>
         <w:rPr>
           <w:lang w:val="en-US"/>
@@ -3991,7 +3989,7 @@
         </w:rPr>
         <w:t>Overview</w:t>
       </w:r>
-      <w:bookmarkEnd w:id="2"/>
+      <w:bookmarkEnd w:id="1"/>
     </w:p>
     <w:p>
       <w:pPr>
@@ -4535,7 +4533,7 @@
           <w:lang w:val="en-US"/>
         </w:rPr>
       </w:pPr>
-      <w:bookmarkStart w:id="77" w:name="_Toc515360823"/>
+      <w:bookmarkStart w:id="76" w:name="_Toc515360823"/>
       <w:r>
         <w:rPr>
           <w:lang w:val="en-US"/>
@@ -4561,7 +4559,7 @@
         </w:rPr>
         <w:t xml:space="preserve"> Overview</w:t>
       </w:r>
-      <w:bookmarkEnd w:id="77"/>
+      <w:bookmarkEnd w:id="76"/>
     </w:p>
     <w:p>
       <w:pPr>
@@ -4753,7 +4751,7 @@
           <w:lang w:val="en-US"/>
         </w:rPr>
       </w:pPr>
-      <w:bookmarkStart w:id="78" w:name="_Toc515360824"/>
+      <w:bookmarkStart w:id="77" w:name="_Toc515360824"/>
       <w:r>
         <w:rPr>
           <w:lang w:val="en-US"/>
@@ -4779,7 +4777,7 @@
         </w:rPr>
         <w:t>s</w:t>
       </w:r>
-      <w:bookmarkEnd w:id="78"/>
+      <w:bookmarkEnd w:id="77"/>
     </w:p>
     <w:p>
       <w:pPr>
@@ -4788,14 +4786,14 @@
           <w:lang w:val="en-US"/>
         </w:rPr>
       </w:pPr>
-      <w:bookmarkStart w:id="79" w:name="_Toc515360825"/>
+      <w:bookmarkStart w:id="78" w:name="_Toc515360825"/>
       <w:r>
         <w:rPr>
           <w:lang w:val="en-US"/>
         </w:rPr>
         <w:t>Overview</w:t>
       </w:r>
-      <w:bookmarkEnd w:id="79"/>
+      <w:bookmarkEnd w:id="78"/>
     </w:p>
     <w:p>
       <w:pPr>
@@ -4849,14 +4847,14 @@
           <w:lang w:val="en-US"/>
         </w:rPr>
       </w:pPr>
-      <w:bookmarkStart w:id="80" w:name="_Toc515360826"/>
+      <w:bookmarkStart w:id="79" w:name="_Toc515360826"/>
       <w:r>
         <w:rPr>
           <w:lang w:val="en-US"/>
         </w:rPr>
         <w:t>CLI</w:t>
       </w:r>
-      <w:bookmarkEnd w:id="80"/>
+      <w:bookmarkEnd w:id="79"/>
     </w:p>
     <w:p>
       <w:pPr>
@@ -4911,14 +4909,14 @@
           <w:lang w:val="en-US"/>
         </w:rPr>
       </w:pPr>
-      <w:bookmarkStart w:id="81" w:name="_Toc515360827"/>
+      <w:bookmarkStart w:id="80" w:name="_Toc515360827"/>
       <w:r>
         <w:rPr>
           <w:lang w:val="en-US"/>
         </w:rPr>
         <w:t>Automation Layer</w:t>
       </w:r>
-      <w:bookmarkEnd w:id="81"/>
+      <w:bookmarkEnd w:id="80"/>
     </w:p>
     <w:p>
       <w:pPr>
@@ -5022,7 +5020,7 @@
           <w:lang w:val="en-US"/>
         </w:rPr>
       </w:pPr>
-      <w:bookmarkStart w:id="82" w:name="_Toc515360828"/>
+      <w:bookmarkStart w:id="81" w:name="_Toc515360828"/>
       <w:r>
         <w:rPr>
           <w:lang w:val="en-US"/>
@@ -5030,7 +5028,7 @@
         <w:lastRenderedPageBreak/>
         <w:t>API Layer</w:t>
       </w:r>
-      <w:bookmarkEnd w:id="82"/>
+      <w:bookmarkEnd w:id="81"/>
     </w:p>
     <w:p>
       <w:pPr>
@@ -5124,7 +5122,7 @@
       <w:pPr>
         <w:pStyle w:val="Heading1"/>
       </w:pPr>
-      <w:bookmarkStart w:id="83" w:name="_Toc515360829"/>
+      <w:bookmarkStart w:id="82" w:name="_Toc515360829"/>
       <w:r>
         <w:lastRenderedPageBreak/>
         <w:t xml:space="preserve">Directory Structure </w:t>
@@ -5135,7 +5133,7 @@
       <w:r>
         <w:t xml:space="preserve"> Scripts</w:t>
       </w:r>
-      <w:bookmarkEnd w:id="83"/>
+      <w:bookmarkEnd w:id="82"/>
     </w:p>
     <w:p>
       <w:pPr>
@@ -5161,7 +5159,7 @@
           <w:lang w:val="en-US"/>
         </w:rPr>
       </w:pPr>
-      <w:bookmarkStart w:id="84" w:name="_Toc515360830"/>
+      <w:bookmarkStart w:id="83" w:name="_Toc515360830"/>
       <w:r>
         <w:rPr>
           <w:lang w:val="en-US"/>
@@ -5174,7 +5172,7 @@
         </w:rPr>
         <w:t>op level directories</w:t>
       </w:r>
-      <w:bookmarkEnd w:id="84"/>
+      <w:bookmarkEnd w:id="83"/>
     </w:p>
     <w:p>
       <w:pPr>
@@ -5220,7 +5218,7 @@
           <w:lang w:val="en-US"/>
         </w:rPr>
       </w:pPr>
-      <w:bookmarkStart w:id="85" w:name="_Toc515360831"/>
+      <w:bookmarkStart w:id="84" w:name="_Toc515360831"/>
       <w:r>
         <w:rPr>
           <w:lang w:val="en-US"/>
@@ -5269,7 +5267,7 @@
         </w:rPr>
         <w:t>y contents</w:t>
       </w:r>
-      <w:bookmarkEnd w:id="85"/>
+      <w:bookmarkEnd w:id="84"/>
     </w:p>
     <w:p>
       <w:pPr>
@@ -5848,127 +5846,127 @@
           <w:lang w:val="en-US"/>
         </w:rPr>
       </w:pPr>
-      <w:bookmarkStart w:id="86" w:name="_Toc515360832"/>
+      <w:bookmarkStart w:id="85" w:name="_Toc515360832"/>
       <w:r>
         <w:rPr>
           <w:lang w:val="en-US"/>
         </w:rPr>
         <w:t>Data Directories</w:t>
       </w:r>
+      <w:bookmarkEnd w:id="85"/>
+    </w:p>
+    <w:p>
+      <w:pPr>
+        <w:pStyle w:val="DDBodyText"/>
+      </w:pPr>
+      <w:r>
+        <w:t xml:space="preserve">There are three data directories </w:t>
+      </w:r>
+      <w:r>
+        <w:t>as</w:t>
+      </w:r>
+      <w:r>
+        <w:t xml:space="preserve"> shown below.</w:t>
+      </w:r>
+    </w:p>
+    <w:p>
+      <w:pPr>
+        <w:pStyle w:val="DDBullet1"/>
+      </w:pPr>
+      <w:r>
+        <w:t>templates</w:t>
+      </w:r>
+    </w:p>
+    <w:p>
+      <w:pPr>
+        <w:pStyle w:val="DDBullet1"/>
+      </w:pPr>
+      <w:r>
+        <w:t>data</w:t>
+      </w:r>
+    </w:p>
+    <w:p>
+      <w:pPr>
+        <w:pStyle w:val="DDBodyText"/>
+      </w:pPr>
+    </w:p>
+    <w:p>
+      <w:pPr>
+        <w:pStyle w:val="Heading3"/>
+      </w:pPr>
+      <w:r>
+        <w:t>“</w:t>
+      </w:r>
+      <w:r>
+        <w:t>templates</w:t>
+      </w:r>
+      <w:r>
+        <w:t>”</w:t>
+      </w:r>
+      <w:r>
+        <w:t xml:space="preserve"> directory</w:t>
+      </w:r>
+    </w:p>
+    <w:p>
+      <w:pPr>
+        <w:pStyle w:val="DDBodyText"/>
+      </w:pPr>
+      <w:r>
+        <w:t xml:space="preserve">This directory contains </w:t>
+      </w:r>
+      <w:r>
+        <w:t>the in-</w:t>
+      </w:r>
+      <w:r>
+        <w:t xml:space="preserve">use definitions for store-lists, org-lists, </w:t>
+      </w:r>
+      <w:r>
+        <w:t>l3fwrules</w:t>
+      </w:r>
+      <w:r>
+        <w:t>, s2svpn rules</w:t>
+      </w:r>
+      <w:r>
+        <w:t>.</w:t>
+      </w:r>
+    </w:p>
+    <w:p>
+      <w:pPr>
+        <w:pStyle w:val="DDBodyText"/>
+      </w:pPr>
+      <w:r>
+        <w:t>Please note the “</w:t>
+      </w:r>
+      <w:r>
+        <w:t>valid inputs</w:t>
+      </w:r>
+      <w:r>
+        <w:t>. json” file contains a list of valid schemas that is used in the convert utility (“csv-to-json”)</w:t>
+      </w:r>
+    </w:p>
+    <w:p>
+      <w:pPr>
+        <w:pStyle w:val="DDBodyText"/>
+      </w:pPr>
+    </w:p>
+    <w:p>
+      <w:pPr>
+        <w:pStyle w:val="Heading2"/>
+      </w:pPr>
+      <w:bookmarkStart w:id="86" w:name="_Toc515360833"/>
+      <w:r>
+        <w:t>“</w:t>
+      </w:r>
+      <w:r>
+        <w:t>data</w:t>
+      </w:r>
+      <w:r>
+        <w:t>”</w:t>
+      </w:r>
+      <w:r>
+        <w:t xml:space="preserve"> directory</w:t>
+      </w:r>
       <w:bookmarkEnd w:id="86"/>
-    </w:p>
-    <w:p>
-      <w:pPr>
-        <w:pStyle w:val="DDBodyText"/>
-      </w:pPr>
-      <w:r>
-        <w:t xml:space="preserve">There are three data directories </w:t>
-      </w:r>
-      <w:r>
-        <w:t>as</w:t>
-      </w:r>
-      <w:r>
-        <w:t xml:space="preserve"> shown below.</w:t>
-      </w:r>
-    </w:p>
-    <w:p>
-      <w:pPr>
-        <w:pStyle w:val="DDBullet1"/>
-      </w:pPr>
-      <w:r>
-        <w:t>templates</w:t>
-      </w:r>
-    </w:p>
-    <w:p>
-      <w:pPr>
-        <w:pStyle w:val="DDBullet1"/>
-      </w:pPr>
-      <w:r>
-        <w:t>data</w:t>
-      </w:r>
-    </w:p>
-    <w:p>
-      <w:pPr>
-        <w:pStyle w:val="DDBodyText"/>
-      </w:pPr>
-    </w:p>
-    <w:p>
-      <w:pPr>
-        <w:pStyle w:val="Heading3"/>
-      </w:pPr>
-      <w:r>
-        <w:t>“</w:t>
-      </w:r>
-      <w:r>
-        <w:t>templates</w:t>
-      </w:r>
-      <w:r>
-        <w:t>”</w:t>
-      </w:r>
-      <w:r>
-        <w:t xml:space="preserve"> directory</w:t>
-      </w:r>
-    </w:p>
-    <w:p>
-      <w:pPr>
-        <w:pStyle w:val="DDBodyText"/>
-      </w:pPr>
-      <w:r>
-        <w:t xml:space="preserve">This directory contains </w:t>
-      </w:r>
-      <w:r>
-        <w:t>the in-</w:t>
-      </w:r>
-      <w:r>
-        <w:t xml:space="preserve">use definitions for store-lists, org-lists, </w:t>
-      </w:r>
-      <w:r>
-        <w:t>l3fwrules</w:t>
-      </w:r>
-      <w:r>
-        <w:t>, s2svpn rules</w:t>
-      </w:r>
-      <w:r>
-        <w:t>.</w:t>
-      </w:r>
-    </w:p>
-    <w:p>
-      <w:pPr>
-        <w:pStyle w:val="DDBodyText"/>
-      </w:pPr>
-      <w:r>
-        <w:t>Please note the “</w:t>
-      </w:r>
-      <w:r>
-        <w:t>valid inputs</w:t>
-      </w:r>
-      <w:r>
-        <w:t>. json” file contains a list of valid schemas that is used in the convert utility (“csv-to-json”)</w:t>
-      </w:r>
-    </w:p>
-    <w:p>
-      <w:pPr>
-        <w:pStyle w:val="DDBodyText"/>
-      </w:pPr>
-    </w:p>
-    <w:p>
-      <w:pPr>
-        <w:pStyle w:val="Heading2"/>
-      </w:pPr>
-      <w:bookmarkStart w:id="87" w:name="_Toc515360833"/>
-      <w:r>
-        <w:t>“</w:t>
-      </w:r>
-      <w:r>
-        <w:t>data</w:t>
-      </w:r>
-      <w:r>
-        <w:t>”</w:t>
-      </w:r>
-      <w:r>
-        <w:t xml:space="preserve"> directory</w:t>
-      </w:r>
-      <w:bookmarkEnd w:id="87"/>
     </w:p>
     <w:p>
       <w:pPr>
@@ -6222,7 +6220,7 @@
       <w:pPr>
         <w:pStyle w:val="Heading2"/>
       </w:pPr>
-      <w:bookmarkStart w:id="88" w:name="_Toc515360834"/>
+      <w:bookmarkStart w:id="87" w:name="_Toc515360834"/>
       <w:r>
         <w:t>“</w:t>
       </w:r>
@@ -6238,6 +6236,42 @@
       <w:r>
         <w:t xml:space="preserve"> contents</w:t>
       </w:r>
+      <w:bookmarkEnd w:id="87"/>
+    </w:p>
+    <w:p>
+      <w:pPr>
+        <w:pStyle w:val="DDBodyText"/>
+      </w:pPr>
+      <w:r>
+        <w:t xml:space="preserve">This directory contains </w:t>
+      </w:r>
+      <w:r>
+        <w:t>run time</w:t>
+      </w:r>
+      <w:r>
+        <w:t xml:space="preserve"> transient settings. Useful for debugging and monitoring.</w:t>
+      </w:r>
+    </w:p>
+    <w:p>
+      <w:pPr>
+        <w:pStyle w:val="Heading2"/>
+      </w:pPr>
+      <w:bookmarkStart w:id="88" w:name="_Toc515360835"/>
+      <w:r>
+        <w:t>“</w:t>
+      </w:r>
+      <w:r>
+        <w:t>doc</w:t>
+      </w:r>
+      <w:r>
+        <w:t>”</w:t>
+      </w:r>
+      <w:r>
+        <w:t xml:space="preserve"> sub-directory</w:t>
+      </w:r>
+      <w:r>
+        <w:t xml:space="preserve"> contents</w:t>
+      </w:r>
       <w:bookmarkEnd w:id="88"/>
     </w:p>
     <w:p>
@@ -6245,66 +6279,30 @@
         <w:pStyle w:val="DDBodyText"/>
       </w:pPr>
       <w:r>
-        <w:t xml:space="preserve">This directory contains </w:t>
-      </w:r>
-      <w:r>
-        <w:t>run time</w:t>
-      </w:r>
-      <w:r>
-        <w:t xml:space="preserve"> transient settings. Useful for debugging and monitoring.</w:t>
-      </w:r>
-    </w:p>
-    <w:p>
-      <w:pPr>
-        <w:pStyle w:val="Heading2"/>
-      </w:pPr>
-      <w:bookmarkStart w:id="89" w:name="_Toc515360835"/>
-      <w:r>
-        <w:t>“</w:t>
-      </w:r>
-      <w:r>
-        <w:t>doc</w:t>
-      </w:r>
-      <w:r>
-        <w:t>”</w:t>
-      </w:r>
-      <w:r>
-        <w:t xml:space="preserve"> sub-directory</w:t>
-      </w:r>
-      <w:r>
-        <w:t xml:space="preserve"> contents</w:t>
-      </w:r>
-      <w:bookmarkEnd w:id="89"/>
+        <w:t xml:space="preserve">Used for </w:t>
+      </w:r>
+      <w:r>
+        <w:t xml:space="preserve">loose </w:t>
+      </w:r>
+      <w:r>
+        <w:t>storage of development relevant document</w:t>
+      </w:r>
+      <w:r>
+        <w:t>ation</w:t>
+      </w:r>
+      <w:r>
+        <w:t>.</w:t>
+      </w:r>
     </w:p>
     <w:p>
       <w:pPr>
         <w:pStyle w:val="DDBodyText"/>
       </w:pPr>
-      <w:r>
-        <w:t xml:space="preserve">Used for </w:t>
-      </w:r>
-      <w:r>
-        <w:t xml:space="preserve">loose </w:t>
-      </w:r>
-      <w:r>
-        <w:t>storage of development relevant document</w:t>
-      </w:r>
-      <w:r>
-        <w:t>ation</w:t>
-      </w:r>
-      <w:r>
-        <w:t>.</w:t>
-      </w:r>
     </w:p>
     <w:p>
       <w:pPr>
         <w:pStyle w:val="DDBodyText"/>
       </w:pPr>
-    </w:p>
-    <w:p>
-      <w:pPr>
-        <w:pStyle w:val="DDBodyText"/>
-      </w:pPr>
       <w:r>
         <w:br w:type="page"/>
       </w:r>
@@ -6313,7 +6311,7 @@
       <w:pPr>
         <w:pStyle w:val="Heading1"/>
       </w:pPr>
-      <w:bookmarkStart w:id="90" w:name="_Toc515360836"/>
+      <w:bookmarkStart w:id="89" w:name="_Toc515360836"/>
       <w:r>
         <w:lastRenderedPageBreak/>
         <w:t>Store IP s</w:t>
@@ -6327,17 +6325,17 @@
       <w:r>
         <w:t xml:space="preserve"> and templates</w:t>
       </w:r>
+      <w:bookmarkEnd w:id="89"/>
+    </w:p>
+    <w:p>
+      <w:pPr>
+        <w:pStyle w:val="Heading2"/>
+      </w:pPr>
+      <w:bookmarkStart w:id="90" w:name="_Toc515360837"/>
+      <w:r>
+        <w:t>Overview</w:t>
+      </w:r>
       <w:bookmarkEnd w:id="90"/>
-    </w:p>
-    <w:p>
-      <w:pPr>
-        <w:pStyle w:val="Heading2"/>
-      </w:pPr>
-      <w:bookmarkStart w:id="91" w:name="_Toc515360837"/>
-      <w:r>
-        <w:t>Overview</w:t>
-      </w:r>
-      <w:bookmarkEnd w:id="91"/>
     </w:p>
     <w:p>
       <w:pPr>
@@ -6701,11 +6699,11 @@
       <w:pPr>
         <w:pStyle w:val="Heading2"/>
       </w:pPr>
-      <w:bookmarkStart w:id="92" w:name="_Toc515360838"/>
+      <w:bookmarkStart w:id="91" w:name="_Toc515360838"/>
       <w:r>
         <w:t>VLAN generation Overview</w:t>
       </w:r>
-      <w:bookmarkEnd w:id="92"/>
+      <w:bookmarkEnd w:id="91"/>
     </w:p>
     <w:p>
       <w:pPr>
@@ -6846,7 +6844,7 @@
       <w:pPr>
         <w:pStyle w:val="Heading2"/>
       </w:pPr>
-      <w:bookmarkStart w:id="93" w:name="_Toc515360839"/>
+      <w:bookmarkStart w:id="92" w:name="_Toc515360839"/>
       <w:r>
         <w:t>Subnet</w:t>
       </w:r>
@@ -6856,7 +6854,7 @@
       <w:r>
         <w:t xml:space="preserve"> process</w:t>
       </w:r>
-      <w:bookmarkEnd w:id="93"/>
+      <w:bookmarkEnd w:id="92"/>
     </w:p>
     <w:p>
       <w:pPr>
@@ -7922,11 +7920,11 @@
       <w:pPr>
         <w:pStyle w:val="Heading2"/>
       </w:pPr>
-      <w:bookmarkStart w:id="94" w:name="_Toc515360840"/>
+      <w:bookmarkStart w:id="93" w:name="_Toc515360840"/>
       <w:r>
         <w:t>Template Specialization</w:t>
       </w:r>
-      <w:bookmarkEnd w:id="94"/>
+      <w:bookmarkEnd w:id="93"/>
     </w:p>
     <w:p>
       <w:pPr>
@@ -9458,12 +9456,12 @@
       <w:pPr>
         <w:pStyle w:val="Heading1"/>
       </w:pPr>
-      <w:bookmarkStart w:id="95" w:name="_Toc515360841"/>
+      <w:bookmarkStart w:id="94" w:name="_Toc515360841"/>
       <w:r>
         <w:lastRenderedPageBreak/>
         <w:t>Convert and Validation</w:t>
       </w:r>
-      <w:bookmarkEnd w:id="95"/>
+      <w:bookmarkEnd w:id="94"/>
     </w:p>
     <w:p>
       <w:pPr>
@@ -9567,11 +9565,11 @@
       <w:pPr>
         <w:pStyle w:val="Heading2"/>
       </w:pPr>
-      <w:bookmarkStart w:id="96" w:name="_Toc515360842"/>
+      <w:bookmarkStart w:id="95" w:name="_Toc515360842"/>
       <w:r>
         <w:t>Schema Validation</w:t>
       </w:r>
-      <w:bookmarkEnd w:id="96"/>
+      <w:bookmarkEnd w:id="95"/>
     </w:p>
     <w:p>
       <w:pPr>
@@ -9755,7 +9753,7 @@
       <w:pPr>
         <w:pStyle w:val="Heading2"/>
       </w:pPr>
-      <w:bookmarkStart w:id="97" w:name="_Toc515360843"/>
+      <w:bookmarkStart w:id="96" w:name="_Toc515360843"/>
       <w:r>
         <w:lastRenderedPageBreak/>
         <w:t>“</w:t>
@@ -9769,7 +9767,7 @@
       <w:r>
         <w:t>Validation</w:t>
       </w:r>
-      <w:bookmarkEnd w:id="97"/>
+      <w:bookmarkEnd w:id="96"/>
     </w:p>
     <w:p>
       <w:pPr>
@@ -10246,11 +10244,11 @@
       <w:pPr>
         <w:pStyle w:val="Heading2"/>
       </w:pPr>
-      <w:bookmarkStart w:id="98" w:name="_Toc515360844"/>
+      <w:bookmarkStart w:id="97" w:name="_Toc515360844"/>
       <w:r>
         <w:t>“s2svpnrules” Fields Validation</w:t>
       </w:r>
-      <w:bookmarkEnd w:id="98"/>
+      <w:bookmarkEnd w:id="97"/>
     </w:p>
     <w:p>
       <w:pPr>
@@ -10392,7 +10390,7 @@
       <w:pPr>
         <w:pStyle w:val="Heading1"/>
       </w:pPr>
-      <w:bookmarkStart w:id="99" w:name="_Toc515360845"/>
+      <w:bookmarkStart w:id="98" w:name="_Toc515360845"/>
       <w:r>
         <w:lastRenderedPageBreak/>
         <w:t xml:space="preserve">Increase the log messages </w:t>
@@ -10409,90 +10407,90 @@
       <w:r>
         <w:t>cripts</w:t>
       </w:r>
+      <w:bookmarkEnd w:id="98"/>
+    </w:p>
+    <w:p>
+      <w:pPr>
+        <w:pStyle w:val="Heading2"/>
+      </w:pPr>
+      <w:bookmarkStart w:id="99" w:name="_Toc515360846"/>
+      <w:r>
+        <w:t>Increase the log messages verbosity on Automation Server</w:t>
+      </w:r>
       <w:bookmarkEnd w:id="99"/>
     </w:p>
     <w:p>
       <w:pPr>
+        <w:pStyle w:val="DDBodyText"/>
+      </w:pPr>
+      <w:r>
+        <w:t>When running in production log messages a kept to a minimum. In the case of errors where the messages are not sufficient it is possible to increase the verbosity by changing a variable in the global_vars.py</w:t>
+      </w:r>
+    </w:p>
+    <w:p>
+      <w:pPr>
+        <w:pStyle w:val="DDBodyText"/>
+      </w:pPr>
+      <w:r>
+        <w:t>Simply change the line</w:t>
+      </w:r>
+    </w:p>
+    <w:p>
+      <w:pPr>
+        <w:pStyle w:val="Lucida-9"/>
+      </w:pPr>
+    </w:p>
+    <w:p>
+      <w:pPr>
+        <w:pStyle w:val="Lucida-9"/>
+      </w:pPr>
+      <w:r>
+        <w:t>log_verbose = False</w:t>
+      </w:r>
+    </w:p>
+    <w:p>
+      <w:pPr>
+        <w:pStyle w:val="Lucida-9"/>
+      </w:pPr>
+      <w:r>
+        <w:t xml:space="preserve">to </w:t>
+      </w:r>
+    </w:p>
+    <w:p>
+      <w:pPr>
+        <w:pStyle w:val="Lucida-9"/>
+      </w:pPr>
+      <w:r>
+        <w:t>log_verbose = True</w:t>
+      </w:r>
+    </w:p>
+    <w:p>
+      <w:pPr>
+        <w:pStyle w:val="Lucida-9"/>
+      </w:pPr>
+    </w:p>
+    <w:p>
+      <w:pPr>
+        <w:pStyle w:val="DDBodyText"/>
+      </w:pPr>
+      <w:r>
+        <w:t>Do not forget to change it back once the problem has been resolved.</w:t>
+      </w:r>
+    </w:p>
+    <w:p>
+      <w:pPr>
+        <w:pStyle w:val="DDBodyText"/>
+      </w:pPr>
+    </w:p>
+    <w:p>
+      <w:pPr>
         <w:pStyle w:val="Heading2"/>
       </w:pPr>
-      <w:bookmarkStart w:id="100" w:name="_Toc515360846"/>
-      <w:r>
-        <w:t>Increase the log messages verbosity on Automation Server</w:t>
+      <w:bookmarkStart w:id="100" w:name="_Toc515360847"/>
+      <w:r>
+        <w:t>Debugging on local laptop using Pycharm</w:t>
       </w:r>
       <w:bookmarkEnd w:id="100"/>
-    </w:p>
-    <w:p>
-      <w:pPr>
-        <w:pStyle w:val="DDBodyText"/>
-      </w:pPr>
-      <w:r>
-        <w:t>When running in production log messages a kept to a minimum. In the case of errors where the messages are not sufficient it is possible to increase the verbosity by changing a variable in the global_vars.py</w:t>
-      </w:r>
-    </w:p>
-    <w:p>
-      <w:pPr>
-        <w:pStyle w:val="DDBodyText"/>
-      </w:pPr>
-      <w:r>
-        <w:t>Simply change the line</w:t>
-      </w:r>
-    </w:p>
-    <w:p>
-      <w:pPr>
-        <w:pStyle w:val="Lucida-9"/>
-      </w:pPr>
-    </w:p>
-    <w:p>
-      <w:pPr>
-        <w:pStyle w:val="Lucida-9"/>
-      </w:pPr>
-      <w:r>
-        <w:t>log_verbose = False</w:t>
-      </w:r>
-    </w:p>
-    <w:p>
-      <w:pPr>
-        <w:pStyle w:val="Lucida-9"/>
-      </w:pPr>
-      <w:r>
-        <w:t xml:space="preserve">to </w:t>
-      </w:r>
-    </w:p>
-    <w:p>
-      <w:pPr>
-        <w:pStyle w:val="Lucida-9"/>
-      </w:pPr>
-      <w:r>
-        <w:t>log_verbose = True</w:t>
-      </w:r>
-    </w:p>
-    <w:p>
-      <w:pPr>
-        <w:pStyle w:val="Lucida-9"/>
-      </w:pPr>
-    </w:p>
-    <w:p>
-      <w:pPr>
-        <w:pStyle w:val="DDBodyText"/>
-      </w:pPr>
-      <w:r>
-        <w:t>Do not forget to change it back once the problem has been resolved.</w:t>
-      </w:r>
-    </w:p>
-    <w:p>
-      <w:pPr>
-        <w:pStyle w:val="DDBodyText"/>
-      </w:pPr>
-    </w:p>
-    <w:p>
-      <w:pPr>
-        <w:pStyle w:val="Heading2"/>
-      </w:pPr>
-      <w:bookmarkStart w:id="101" w:name="_Toc515360847"/>
-      <w:r>
-        <w:t>Debugging on local laptop using Pycharm</w:t>
-      </w:r>
-      <w:bookmarkEnd w:id="101"/>
     </w:p>
     <w:p>
       <w:pPr>
@@ -10606,11 +10604,11 @@
       <w:pPr>
         <w:pStyle w:val="Heading2"/>
       </w:pPr>
-      <w:bookmarkStart w:id="102" w:name="_Toc515360848"/>
+      <w:bookmarkStart w:id="101" w:name="_Toc515360848"/>
       <w:r>
         <w:t>Common production issues and possible remedies</w:t>
       </w:r>
-      <w:bookmarkEnd w:id="102"/>
+      <w:bookmarkEnd w:id="101"/>
     </w:p>
     <w:p>
       <w:pPr>
@@ -10693,6 +10691,7 @@
         <w:t>Script. (The message will point to a line that can be offset but one of two depending if you are using csv or excel)</w:t>
       </w:r>
     </w:p>
+    <w:bookmarkEnd w:id="2"/>
     <w:bookmarkEnd w:id="3"/>
     <w:bookmarkEnd w:id="4"/>
     <w:bookmarkEnd w:id="5"/>
@@ -10766,13 +10765,1625 @@
     <w:bookmarkEnd w:id="73"/>
     <w:bookmarkEnd w:id="74"/>
     <w:bookmarkEnd w:id="75"/>
-    <w:bookmarkEnd w:id="76"/>
+    <w:p>
+      <w:pPr>
+        <w:pStyle w:val="Heading1"/>
+      </w:pPr>
+      <w:r>
+        <w:lastRenderedPageBreak/>
+        <w:t>Changing Org</w:t>
+      </w:r>
+      <w:r>
+        <w:t>anization</w:t>
+      </w:r>
+      <w:r>
+        <w:t xml:space="preserve"> Name</w:t>
+      </w:r>
+    </w:p>
+    <w:p>
+      <w:pPr>
+        <w:pStyle w:val="DDBodyText"/>
+      </w:pPr>
+      <w:r>
+        <w:t xml:space="preserve">The automation scripts have Meraki organization names defined in configurations files. If the Meraki organization names are changed then the </w:t>
+      </w:r>
+      <w:r>
+        <w:t>configurations</w:t>
+      </w:r>
+      <w:r>
+        <w:t xml:space="preserve"> files in autmation scripst also needs to be </w:t>
+      </w:r>
+      <w:r>
+        <w:t>changed</w:t>
+      </w:r>
+      <w:r>
+        <w:t xml:space="preserve"> to reflect the new organization name.</w:t>
+      </w:r>
+    </w:p>
+    <w:p>
+      <w:pPr>
+        <w:pStyle w:val="DDBodyText"/>
+      </w:pPr>
+      <w:r>
+        <w:t>Follow the steps given below to change the configuration in automation scripts to change the Meraki Organization name.</w:t>
+      </w:r>
+    </w:p>
+    <w:p>
+      <w:pPr>
+        <w:pStyle w:val="Heading2"/>
+      </w:pPr>
+      <w:r>
+        <w:t>Change the org name in Meraki dashboard.</w:t>
+      </w:r>
+    </w:p>
+    <w:p>
+      <w:pPr>
+        <w:pStyle w:val="DDBodyText"/>
+      </w:pPr>
+      <w:r>
+        <w:t xml:space="preserve">In </w:t>
+      </w:r>
+      <w:r>
+        <w:t xml:space="preserve">Meraki </w:t>
+      </w:r>
+      <w:r>
+        <w:t>Dashboard, navigate to Organization &gt; Settings</w:t>
+      </w:r>
+      <w:r>
+        <w:t>.</w:t>
+      </w:r>
+      <w:r>
+        <w:t xml:space="preserve"> </w:t>
+      </w:r>
+      <w:r>
+        <w:t>The first option on the page is to change the organization nam</w:t>
+      </w:r>
+      <w:r>
+        <w:t>e. Update this field as desired and c</w:t>
+      </w:r>
+      <w:r>
+        <w:t xml:space="preserve">lick </w:t>
+      </w:r>
+      <w:r>
+        <w:t>to save</w:t>
+      </w:r>
+      <w:r>
+        <w:t xml:space="preserve"> changes.</w:t>
+      </w:r>
+    </w:p>
+    <w:p>
+      <w:pPr>
+        <w:pStyle w:val="DDBodyText"/>
+      </w:pPr>
+      <w:r>
+        <w:rPr>
+          <w:noProof/>
+          <w:lang w:val="en-US"/>
+        </w:rPr>
+        <w:drawing>
+          <wp:inline distT="0" distB="0" distL="0" distR="0" wp14:anchorId="1EA6C417" wp14:editId="335E7273">
+            <wp:extent cx="5489508" cy="865505"/>
+            <wp:effectExtent l="0" t="0" r="0" b="0"/>
+            <wp:docPr id="8" name="Picture 8"/>
+            <wp:cNvGraphicFramePr>
+              <a:graphicFrameLocks xmlns:a="http://schemas.openxmlformats.org/drawingml/2006/main" noChangeAspect="1"/>
+            </wp:cNvGraphicFramePr>
+            <a:graphic xmlns:a="http://schemas.openxmlformats.org/drawingml/2006/main">
+              <a:graphicData uri="http://schemas.openxmlformats.org/drawingml/2006/picture">
+                <pic:pic xmlns:pic="http://schemas.openxmlformats.org/drawingml/2006/picture">
+                  <pic:nvPicPr>
+                    <pic:cNvPr id="1" name=""/>
+                    <pic:cNvPicPr/>
+                  </pic:nvPicPr>
+                  <pic:blipFill>
+                    <a:blip r:embed="rId14"/>
+                    <a:stretch>
+                      <a:fillRect/>
+                    </a:stretch>
+                  </pic:blipFill>
+                  <pic:spPr>
+                    <a:xfrm>
+                      <a:off x="0" y="0"/>
+                      <a:ext cx="5500207" cy="867192"/>
+                    </a:xfrm>
+                    <a:prstGeom prst="rect">
+                      <a:avLst/>
+                    </a:prstGeom>
+                  </pic:spPr>
+                </pic:pic>
+              </a:graphicData>
+            </a:graphic>
+          </wp:inline>
+        </w:drawing>
+      </w:r>
+    </w:p>
     <w:p>
       <w:pPr>
         <w:pStyle w:val="DDBodyText"/>
         <w:rPr>
           <w:lang w:val="en-US"/>
         </w:rPr>
+      </w:pPr>
+    </w:p>
+    <w:p>
+      <w:pPr>
+        <w:pStyle w:val="Heading2"/>
+      </w:pPr>
+      <w:r>
+        <w:t xml:space="preserve">Update </w:t>
+      </w:r>
+      <w:r>
+        <w:t>/setup/safeway-</w:t>
+      </w:r>
+      <w:r>
+        <w:t>config</w:t>
+      </w:r>
+    </w:p>
+    <w:p>
+      <w:pPr>
+        <w:pStyle w:val="DDBodyText"/>
+      </w:pPr>
+      <w:r>
+        <w:t>Logon to automation server. Change directroy to /appl/nms/nsmk/code/setup and update safeway-config with new organizations name as shown below (highlighted).</w:t>
+      </w:r>
+    </w:p>
+    <w:p>
+      <w:pPr>
+        <w:pStyle w:val="lucida-90"/>
+      </w:pPr>
+    </w:p>
+    <w:p>
+      <w:pPr>
+        <w:pStyle w:val="lucida-90"/>
+      </w:pPr>
+      <w:r>
+        <w:t>[</w:t>
+      </w:r>
+    </w:p>
+    <w:p>
+      <w:pPr>
+        <w:pStyle w:val="lucida-90"/>
+      </w:pPr>
+      <w:r>
+        <w:t xml:space="preserve">  {</w:t>
+      </w:r>
+    </w:p>
+    <w:p>
+      <w:pPr>
+        <w:pStyle w:val="lucida-90"/>
+      </w:pPr>
+      <w:r>
+        <w:t xml:space="preserve">    "network": [</w:t>
+      </w:r>
+    </w:p>
+    <w:p>
+      <w:pPr>
+        <w:pStyle w:val="lucida-90"/>
+      </w:pPr>
+      <w:r>
+        <w:t xml:space="preserve">      {</w:t>
+      </w:r>
+    </w:p>
+    <w:p>
+      <w:pPr>
+        <w:pStyle w:val="lucida-90"/>
+      </w:pPr>
+      <w:r>
+        <w:t xml:space="preserve">          "org_name": "</w:t>
+      </w:r>
+      <w:r>
+        <w:rPr>
+          <w:highlight w:val="yellow"/>
+        </w:rPr>
+        <w:t>ABS_Automation_Test_Org_donotdelete</w:t>
+      </w:r>
+      <w:r>
+        <w:t>",</w:t>
+      </w:r>
+    </w:p>
+    <w:p>
+      <w:pPr>
+        <w:pStyle w:val="lucida-90"/>
+      </w:pPr>
+      <w:r>
+        <w:t xml:space="preserve">          "org_id" : 686798943174000795,</w:t>
+      </w:r>
+    </w:p>
+    <w:p>
+      <w:pPr>
+        <w:pStyle w:val="lucida-90"/>
+      </w:pPr>
+      <w:r>
+        <w:t xml:space="preserve">          "clone_store": "0_Base_Config_v1"</w:t>
+      </w:r>
+    </w:p>
+    <w:p>
+      <w:pPr>
+        <w:pStyle w:val="lucida-90"/>
+      </w:pPr>
+      <w:r>
+        <w:t xml:space="preserve">      },</w:t>
+      </w:r>
+    </w:p>
+    <w:p>
+      <w:pPr>
+        <w:pStyle w:val="lucida-90"/>
+      </w:pPr>
+      <w:r>
+        <w:t xml:space="preserve">      {</w:t>
+      </w:r>
+    </w:p>
+    <w:p>
+      <w:pPr>
+        <w:pStyle w:val="lucida-90"/>
+      </w:pPr>
+      <w:r>
+        <w:t xml:space="preserve">          "org_name": "Ecert_Org2",</w:t>
+      </w:r>
+    </w:p>
+    <w:p>
+      <w:pPr>
+        <w:pStyle w:val="lucida-90"/>
+      </w:pPr>
+      <w:r>
+        <w:tab/>
+      </w:r>
+      <w:r>
+        <w:tab/>
+        <w:t xml:space="preserve">  "org_id": 686798943174000764</w:t>
+      </w:r>
+    </w:p>
+    <w:p>
+      <w:pPr>
+        <w:pStyle w:val="lucida-90"/>
+      </w:pPr>
+      <w:r>
+        <w:t xml:space="preserve">      },</w:t>
+      </w:r>
+    </w:p>
+    <w:p>
+      <w:pPr>
+        <w:pStyle w:val="lucida-90"/>
+      </w:pPr>
+      <w:r>
+        <w:t xml:space="preserve">      {</w:t>
+      </w:r>
+    </w:p>
+    <w:p>
+      <w:pPr>
+        <w:pStyle w:val="lucida-90"/>
+      </w:pPr>
+      <w:r>
+        <w:t xml:space="preserve">          "org_name": "Firewall_Testing_Org",</w:t>
+      </w:r>
+    </w:p>
+    <w:p>
+      <w:pPr>
+        <w:pStyle w:val="lucida-90"/>
+      </w:pPr>
+      <w:r>
+        <w:t xml:space="preserve">          "org_id" : 686798943174000817,</w:t>
+      </w:r>
+    </w:p>
+    <w:p>
+      <w:pPr>
+        <w:pStyle w:val="lucida-90"/>
+      </w:pPr>
+      <w:r>
+        <w:t xml:space="preserve">          "clone_store": "0_Base_Config_v1"</w:t>
+      </w:r>
+    </w:p>
+    <w:p>
+      <w:pPr>
+        <w:pStyle w:val="lucida-90"/>
+      </w:pPr>
+      <w:r>
+        <w:t xml:space="preserve">      },</w:t>
+      </w:r>
+    </w:p>
+    <w:p>
+      <w:pPr>
+        <w:pStyle w:val="lucida-90"/>
+      </w:pPr>
+      <w:r>
+        <w:t xml:space="preserve">      {</w:t>
+      </w:r>
+    </w:p>
+    <w:p>
+      <w:pPr>
+        <w:pStyle w:val="lucida-90"/>
+      </w:pPr>
+      <w:r>
+        <w:t xml:space="preserve">          "org_name": "New_Production_MX_Org",</w:t>
+      </w:r>
+    </w:p>
+    <w:p>
+      <w:pPr>
+        <w:pStyle w:val="lucida-90"/>
+      </w:pPr>
+      <w:r>
+        <w:lastRenderedPageBreak/>
+        <w:t xml:space="preserve">          "org_id": 686798943174000779,</w:t>
+      </w:r>
+    </w:p>
+    <w:p>
+      <w:pPr>
+        <w:pStyle w:val="lucida-90"/>
+      </w:pPr>
+      <w:r>
+        <w:t xml:space="preserve">          "clone_store": "0_Base_Config_v1"</w:t>
+      </w:r>
+    </w:p>
+    <w:p>
+      <w:pPr>
+        <w:pStyle w:val="lucida-90"/>
+      </w:pPr>
+      <w:r>
+        <w:t xml:space="preserve">      },</w:t>
+      </w:r>
+    </w:p>
+    <w:p>
+      <w:pPr>
+        <w:pStyle w:val="lucida-90"/>
+      </w:pPr>
+      <w:r>
+        <w:t xml:space="preserve">      {</w:t>
+      </w:r>
+    </w:p>
+    <w:p>
+      <w:pPr>
+        <w:pStyle w:val="lucida-90"/>
+      </w:pPr>
+      <w:r>
+        <w:t xml:space="preserve">          "org_name": "Pilot_Org",</w:t>
+      </w:r>
+    </w:p>
+    <w:p>
+      <w:pPr>
+        <w:pStyle w:val="lucida-90"/>
+      </w:pPr>
+      <w:r>
+        <w:tab/>
+      </w:r>
+      <w:r>
+        <w:tab/>
+        <w:t xml:space="preserve">  "org_id": 686798943174000822,</w:t>
+      </w:r>
+    </w:p>
+    <w:p>
+      <w:pPr>
+        <w:pStyle w:val="lucida-90"/>
+      </w:pPr>
+      <w:r>
+        <w:t xml:space="preserve">          "clone_store": "0_Base_Config_v1"</w:t>
+      </w:r>
+    </w:p>
+    <w:p>
+      <w:pPr>
+        <w:pStyle w:val="lucida-90"/>
+      </w:pPr>
+      <w:r>
+        <w:t xml:space="preserve">      },</w:t>
+      </w:r>
+    </w:p>
+    <w:p>
+      <w:pPr>
+        <w:pStyle w:val="lucida-90"/>
+      </w:pPr>
+      <w:r>
+        <w:t xml:space="preserve">      {</w:t>
+      </w:r>
+    </w:p>
+    <w:p>
+      <w:pPr>
+        <w:pStyle w:val="lucida-90"/>
+      </w:pPr>
+      <w:r>
+        <w:t xml:space="preserve">          "org_name": "Store_QA_Org",</w:t>
+      </w:r>
+    </w:p>
+    <w:p>
+      <w:pPr>
+        <w:pStyle w:val="lucida-90"/>
+      </w:pPr>
+      <w:r>
+        <w:t xml:space="preserve">          "org_id": 686798943174000752,</w:t>
+      </w:r>
+    </w:p>
+    <w:p>
+      <w:pPr>
+        <w:pStyle w:val="lucida-90"/>
+      </w:pPr>
+      <w:r>
+        <w:t xml:space="preserve">          "clone_store": "0_Base_Config_v1"</w:t>
+      </w:r>
+    </w:p>
+    <w:p>
+      <w:pPr>
+        <w:pStyle w:val="lucida-90"/>
+      </w:pPr>
+      <w:r>
+        <w:t xml:space="preserve">      }</w:t>
+      </w:r>
+    </w:p>
+    <w:p>
+      <w:pPr>
+        <w:pStyle w:val="lucida-90"/>
+      </w:pPr>
+      <w:r>
+        <w:t xml:space="preserve">    ],</w:t>
+      </w:r>
+    </w:p>
+    <w:p>
+      <w:pPr>
+        <w:pStyle w:val="lucida-90"/>
+      </w:pPr>
+      <w:r>
+        <w:t xml:space="preserve">    "vlan":</w:t>
+      </w:r>
+    </w:p>
+    <w:p>
+      <w:pPr>
+        <w:pStyle w:val="lucida-90"/>
+      </w:pPr>
+      <w:r>
+        <w:t xml:space="preserve">      {</w:t>
+      </w:r>
+    </w:p>
+    <w:p>
+      <w:pPr>
+        <w:pStyle w:val="lucida-90"/>
+      </w:pPr>
+      <w:r>
+        <w:t xml:space="preserve">        "device_prefix": "cc",</w:t>
+      </w:r>
+    </w:p>
+    <w:p>
+      <w:pPr>
+        <w:pStyle w:val="lucida-90"/>
+      </w:pPr>
+      <w:r>
+        <w:t xml:space="preserve">        "device_postfix": "",</w:t>
+      </w:r>
+    </w:p>
+    <w:p>
+      <w:pPr>
+        <w:pStyle w:val="lucida-90"/>
+      </w:pPr>
+      <w:r>
+        <w:t xml:space="preserve">        "funnel_file": "vlans-funnel",</w:t>
+      </w:r>
+    </w:p>
+    <w:p>
+      <w:pPr>
+        <w:pStyle w:val="lucida-90"/>
+      </w:pPr>
+      <w:r>
+        <w:t xml:space="preserve">        "netx_file": "vlans-netx"</w:t>
+      </w:r>
+    </w:p>
+    <w:p>
+      <w:pPr>
+        <w:pStyle w:val="lucida-90"/>
+      </w:pPr>
+      <w:r>
+        <w:t xml:space="preserve">      }</w:t>
+      </w:r>
+    </w:p>
+    <w:p>
+      <w:pPr>
+        <w:pStyle w:val="lucida-90"/>
+      </w:pPr>
+      <w:r>
+        <w:t xml:space="preserve">    ,</w:t>
+      </w:r>
+    </w:p>
+    <w:p>
+      <w:pPr>
+        <w:pStyle w:val="lucida-90"/>
+      </w:pPr>
+      <w:r>
+        <w:t xml:space="preserve">    "firewall": {</w:t>
+      </w:r>
+    </w:p>
+    <w:p>
+      <w:pPr>
+        <w:pStyle w:val="lucida-90"/>
+      </w:pPr>
+      <w:r>
+        <w:t xml:space="preserve">      "static_route_next_hop": "24"</w:t>
+      </w:r>
+    </w:p>
+    <w:p>
+      <w:pPr>
+        <w:pStyle w:val="lucida-90"/>
+      </w:pPr>
+      <w:r>
+        <w:t xml:space="preserve">    },</w:t>
+      </w:r>
+    </w:p>
+    <w:p>
+      <w:pPr>
+        <w:pStyle w:val="lucida-90"/>
+      </w:pPr>
+      <w:r>
+        <w:t xml:space="preserve">    "vpn":</w:t>
+      </w:r>
+    </w:p>
+    <w:p>
+      <w:pPr>
+        <w:pStyle w:val="lucida-90"/>
+      </w:pPr>
+      <w:r>
+        <w:t xml:space="preserve">      {</w:t>
+      </w:r>
+    </w:p>
+    <w:p>
+      <w:pPr>
+        <w:pStyle w:val="lucida-90"/>
+      </w:pPr>
+      <w:r>
+        <w:t xml:space="preserve">        "hubnetworks" : [</w:t>
+      </w:r>
+    </w:p>
+    <w:p>
+      <w:pPr>
+        <w:pStyle w:val="lucida-90"/>
+      </w:pPr>
+      <w:r>
+        <w:t xml:space="preserve">          {</w:t>
+      </w:r>
+    </w:p>
+    <w:p>
+      <w:pPr>
+        <w:pStyle w:val="lucida-90"/>
+      </w:pPr>
+      <w:r>
+        <w:t xml:space="preserve">            "org_name": "Store_QA_Org",</w:t>
+      </w:r>
+    </w:p>
+    <w:p>
+      <w:pPr>
+        <w:pStyle w:val="lucida-90"/>
+      </w:pPr>
+      <w:r>
+        <w:t xml:space="preserve">            "id": [</w:t>
+      </w:r>
+    </w:p>
+    <w:p>
+      <w:pPr>
+        <w:pStyle w:val="lucida-90"/>
+      </w:pPr>
+      <w:r>
+        <w:t xml:space="preserve">              "N_686798943174004323",</w:t>
+      </w:r>
+    </w:p>
+    <w:p>
+      <w:pPr>
+        <w:pStyle w:val="lucida-90"/>
+      </w:pPr>
+      <w:r>
+        <w:t xml:space="preserve">              "N_686798943174004324"</w:t>
+      </w:r>
+    </w:p>
+    <w:p>
+      <w:pPr>
+        <w:pStyle w:val="lucida-90"/>
+      </w:pPr>
+      <w:r>
+        <w:t xml:space="preserve">            ]</w:t>
+      </w:r>
+    </w:p>
+    <w:p>
+      <w:pPr>
+        <w:pStyle w:val="lucida-90"/>
+      </w:pPr>
+      <w:r>
+        <w:t xml:space="preserve">          },</w:t>
+      </w:r>
+    </w:p>
+    <w:p>
+      <w:pPr>
+        <w:pStyle w:val="lucida-90"/>
+      </w:pPr>
+      <w:r>
+        <w:t xml:space="preserve">          {</w:t>
+      </w:r>
+    </w:p>
+    <w:p>
+      <w:pPr>
+        <w:pStyle w:val="lucida-90"/>
+      </w:pPr>
+      <w:r>
+        <w:t xml:space="preserve">            "org_name": "Ecert_Org2",</w:t>
+      </w:r>
+    </w:p>
+    <w:p>
+      <w:pPr>
+        <w:pStyle w:val="lucida-90"/>
+      </w:pPr>
+      <w:r>
+        <w:t xml:space="preserve">            "id": [</w:t>
+      </w:r>
+    </w:p>
+    <w:p>
+      <w:pPr>
+        <w:pStyle w:val="lucida-90"/>
+      </w:pPr>
+      <w:r>
+        <w:t xml:space="preserve">              "N_686798943174004604",</w:t>
+      </w:r>
+    </w:p>
+    <w:p>
+      <w:pPr>
+        <w:pStyle w:val="lucida-90"/>
+      </w:pPr>
+      <w:r>
+        <w:t xml:space="preserve">              "N_686798943174004605"</w:t>
+      </w:r>
+    </w:p>
+    <w:p>
+      <w:pPr>
+        <w:pStyle w:val="lucida-90"/>
+      </w:pPr>
+      <w:r>
+        <w:t xml:space="preserve">            ]</w:t>
+      </w:r>
+    </w:p>
+    <w:p>
+      <w:pPr>
+        <w:pStyle w:val="lucida-90"/>
+      </w:pPr>
+      <w:r>
+        <w:t xml:space="preserve">          },</w:t>
+      </w:r>
+    </w:p>
+    <w:p>
+      <w:pPr>
+        <w:pStyle w:val="lucida-90"/>
+      </w:pPr>
+      <w:r>
+        <w:t xml:space="preserve">          {</w:t>
+      </w:r>
+    </w:p>
+    <w:p>
+      <w:pPr>
+        <w:pStyle w:val="lucida-90"/>
+      </w:pPr>
+      <w:r>
+        <w:t xml:space="preserve">            "org_name": "New_Production_MX_Org",</w:t>
+      </w:r>
+    </w:p>
+    <w:p>
+      <w:pPr>
+        <w:pStyle w:val="lucida-90"/>
+      </w:pPr>
+      <w:r>
+        <w:t xml:space="preserve">            "id": [</w:t>
+      </w:r>
+    </w:p>
+    <w:p>
+      <w:pPr>
+        <w:pStyle w:val="lucida-90"/>
+      </w:pPr>
+      <w:r>
+        <w:t xml:space="preserve">              "N_686798943174005061",</w:t>
+      </w:r>
+    </w:p>
+    <w:p>
+      <w:pPr>
+        <w:pStyle w:val="lucida-90"/>
+      </w:pPr>
+      <w:r>
+        <w:t xml:space="preserve">              "N_686798943174005062"</w:t>
+      </w:r>
+    </w:p>
+    <w:p>
+      <w:pPr>
+        <w:pStyle w:val="lucida-90"/>
+      </w:pPr>
+      <w:r>
+        <w:t xml:space="preserve">            ]</w:t>
+      </w:r>
+    </w:p>
+    <w:p>
+      <w:pPr>
+        <w:pStyle w:val="lucida-90"/>
+      </w:pPr>
+      <w:r>
+        <w:t xml:space="preserve">          },</w:t>
+      </w:r>
+    </w:p>
+    <w:p>
+      <w:pPr>
+        <w:pStyle w:val="lucida-90"/>
+      </w:pPr>
+      <w:r>
+        <w:t xml:space="preserve">          {</w:t>
+      </w:r>
+    </w:p>
+    <w:p>
+      <w:pPr>
+        <w:pStyle w:val="lucida-90"/>
+      </w:pPr>
+      <w:r>
+        <w:lastRenderedPageBreak/>
+        <w:t xml:space="preserve">            "org_name": "</w:t>
+      </w:r>
+      <w:r>
+        <w:rPr>
+          <w:highlight w:val="yellow"/>
+        </w:rPr>
+        <w:t>ABS_Automation_Test_Org_donotdelete</w:t>
+      </w:r>
+      <w:r>
+        <w:t>",</w:t>
+      </w:r>
+    </w:p>
+    <w:p>
+      <w:pPr>
+        <w:pStyle w:val="lucida-90"/>
+      </w:pPr>
+      <w:r>
+        <w:t xml:space="preserve">            "id": [</w:t>
+      </w:r>
+    </w:p>
+    <w:p>
+      <w:pPr>
+        <w:pStyle w:val="lucida-90"/>
+      </w:pPr>
+      <w:r>
+        <w:t xml:space="preserve">              "N_686798943174005998",</w:t>
+      </w:r>
+    </w:p>
+    <w:p>
+      <w:pPr>
+        <w:pStyle w:val="lucida-90"/>
+      </w:pPr>
+      <w:r>
+        <w:t xml:space="preserve">              "N_686798943174005999"</w:t>
+      </w:r>
+    </w:p>
+    <w:p>
+      <w:pPr>
+        <w:pStyle w:val="lucida-90"/>
+      </w:pPr>
+      <w:r>
+        <w:t xml:space="preserve">            ]</w:t>
+      </w:r>
+    </w:p>
+    <w:p>
+      <w:pPr>
+        <w:pStyle w:val="lucida-90"/>
+      </w:pPr>
+      <w:r>
+        <w:t xml:space="preserve">          },</w:t>
+      </w:r>
+    </w:p>
+    <w:p>
+      <w:pPr>
+        <w:pStyle w:val="lucida-90"/>
+      </w:pPr>
+      <w:r>
+        <w:t xml:space="preserve">          {</w:t>
+      </w:r>
+    </w:p>
+    <w:p>
+      <w:pPr>
+        <w:pStyle w:val="lucida-90"/>
+      </w:pPr>
+      <w:r>
+        <w:t xml:space="preserve">            "org_name": "Firewall_Testing_Org",</w:t>
+      </w:r>
+    </w:p>
+    <w:p>
+      <w:pPr>
+        <w:pStyle w:val="lucida-90"/>
+      </w:pPr>
+      <w:r>
+        <w:t xml:space="preserve">            "id": [</w:t>
+      </w:r>
+    </w:p>
+    <w:p>
+      <w:pPr>
+        <w:pStyle w:val="lucida-90"/>
+      </w:pPr>
+      <w:r>
+        <w:t xml:space="preserve">              "N_686798943174006638",</w:t>
+      </w:r>
+    </w:p>
+    <w:p>
+      <w:pPr>
+        <w:pStyle w:val="lucida-90"/>
+      </w:pPr>
+      <w:r>
+        <w:t xml:space="preserve">              "N_686798943174006639"</w:t>
+      </w:r>
+    </w:p>
+    <w:p>
+      <w:pPr>
+        <w:pStyle w:val="lucida-90"/>
+      </w:pPr>
+      <w:r>
+        <w:t xml:space="preserve">            ]</w:t>
+      </w:r>
+    </w:p>
+    <w:p>
+      <w:pPr>
+        <w:pStyle w:val="lucida-90"/>
+      </w:pPr>
+      <w:r>
+        <w:t xml:space="preserve">          },</w:t>
+      </w:r>
+    </w:p>
+    <w:p>
+      <w:pPr>
+        <w:pStyle w:val="lucida-90"/>
+      </w:pPr>
+      <w:r>
+        <w:t xml:space="preserve">          {</w:t>
+      </w:r>
+    </w:p>
+    <w:p>
+      <w:pPr>
+        <w:pStyle w:val="lucida-90"/>
+      </w:pPr>
+      <w:r>
+        <w:t xml:space="preserve">            "org_name": "Pilot_Org",</w:t>
+      </w:r>
+    </w:p>
+    <w:p>
+      <w:pPr>
+        <w:pStyle w:val="lucida-90"/>
+      </w:pPr>
+      <w:r>
+        <w:t xml:space="preserve">            "id": [</w:t>
+      </w:r>
+    </w:p>
+    <w:p>
+      <w:pPr>
+        <w:pStyle w:val="lucida-90"/>
+      </w:pPr>
+      <w:r>
+        <w:t xml:space="preserve">              "N_686798943174006976",</w:t>
+      </w:r>
+    </w:p>
+    <w:p>
+      <w:pPr>
+        <w:pStyle w:val="lucida-90"/>
+      </w:pPr>
+      <w:r>
+        <w:t xml:space="preserve">              "N_686798943174006977"</w:t>
+      </w:r>
+    </w:p>
+    <w:p>
+      <w:pPr>
+        <w:pStyle w:val="lucida-90"/>
+      </w:pPr>
+      <w:r>
+        <w:t xml:space="preserve">            ]</w:t>
+      </w:r>
+    </w:p>
+    <w:p>
+      <w:pPr>
+        <w:pStyle w:val="lucida-90"/>
+      </w:pPr>
+      <w:r>
+        <w:t xml:space="preserve">          }</w:t>
+      </w:r>
+    </w:p>
+    <w:p>
+      <w:pPr>
+        <w:pStyle w:val="lucida-90"/>
+      </w:pPr>
+      <w:r>
+        <w:t xml:space="preserve">        ]</w:t>
+      </w:r>
+    </w:p>
+    <w:p>
+      <w:pPr>
+        <w:pStyle w:val="lucida-90"/>
+      </w:pPr>
+      <w:r>
+        <w:t xml:space="preserve">      ,</w:t>
+      </w:r>
+    </w:p>
+    <w:p>
+      <w:pPr>
+        <w:pStyle w:val="lucida-90"/>
+      </w:pPr>
+      <w:r>
+        <w:t xml:space="preserve">        "defaultroute": [</w:t>
+      </w:r>
+    </w:p>
+    <w:p>
+      <w:pPr>
+        <w:pStyle w:val="lucida-90"/>
+      </w:pPr>
+      <w:r>
+        <w:t xml:space="preserve">          true,</w:t>
+      </w:r>
+    </w:p>
+    <w:p>
+      <w:pPr>
+        <w:pStyle w:val="lucida-90"/>
+      </w:pPr>
+      <w:r>
+        <w:t xml:space="preserve">          true</w:t>
+      </w:r>
+    </w:p>
+    <w:p>
+      <w:pPr>
+        <w:pStyle w:val="lucida-90"/>
+      </w:pPr>
+      <w:r>
+        <w:t xml:space="preserve">        ]</w:t>
+      </w:r>
+    </w:p>
+    <w:p>
+      <w:pPr>
+        <w:pStyle w:val="lucida-90"/>
+      </w:pPr>
+      <w:r>
+        <w:t xml:space="preserve">      }</w:t>
+      </w:r>
+    </w:p>
+    <w:p>
+      <w:pPr>
+        <w:pStyle w:val="lucida-90"/>
+      </w:pPr>
+      <w:r>
+        <w:t xml:space="preserve">  }</w:t>
+      </w:r>
+    </w:p>
+    <w:p>
+      <w:pPr>
+        <w:pStyle w:val="lucida-90"/>
+      </w:pPr>
+      <w:r>
+        <w:t>]</w:t>
+      </w:r>
+    </w:p>
+    <w:p>
+      <w:pPr>
+        <w:pStyle w:val="Lucida-9"/>
+      </w:pPr>
+    </w:p>
+    <w:p>
+      <w:pPr>
+        <w:pStyle w:val="lucida-90"/>
+      </w:pPr>
+    </w:p>
+    <w:p>
+      <w:pPr>
+        <w:pStyle w:val="Heading2"/>
+      </w:pPr>
+      <w:r>
+        <w:t>Run setup script and validate changes</w:t>
+      </w:r>
+    </w:p>
+    <w:p>
+      <w:pPr>
+        <w:pStyle w:val="DDBodyText"/>
+      </w:pPr>
+      <w:r>
+        <w:t>While still in folder /appl/nms/nsmk/code/setup, run the setup utility.</w:t>
+      </w:r>
+    </w:p>
+    <w:p>
+      <w:pPr>
+        <w:pStyle w:val="lucida-90"/>
+      </w:pPr>
+    </w:p>
+    <w:p>
+      <w:pPr>
+        <w:pStyle w:val="lucida-90"/>
+      </w:pPr>
+      <w:r>
+        <w:t>$ ./set-default.sh</w:t>
+      </w:r>
+    </w:p>
+    <w:p>
+      <w:pPr>
+        <w:pStyle w:val="lucida-90"/>
+      </w:pPr>
+    </w:p>
+    <w:p>
+      <w:pPr>
+        <w:pStyle w:val="lucida-90"/>
+      </w:pPr>
+      <w:r>
+        <w:t>default settings have been set.</w:t>
+      </w:r>
+    </w:p>
+    <w:p>
+      <w:pPr>
+        <w:pStyle w:val="DDBodyText"/>
+      </w:pPr>
+      <w:r>
+        <w:t>Change directory to /appl/nms/nsmk/config and ope</w:t>
+      </w:r>
+      <w:r>
+        <w:t>n</w:t>
+      </w:r>
+      <w:r>
+        <w:t xml:space="preserve"> the files “safeway-config.json” and make sure the new organization name is shown there.</w:t>
+      </w:r>
+    </w:p>
+    <w:p>
+      <w:pPr>
+        <w:pStyle w:val="lucida-90"/>
+      </w:pPr>
+    </w:p>
+    <w:p>
+      <w:pPr>
+        <w:pStyle w:val="Heading2"/>
+      </w:pPr>
+      <w:r>
+        <w:t>Update the organization files in templates folder.</w:t>
+      </w:r>
+    </w:p>
+    <w:p>
+      <w:pPr>
+        <w:pStyle w:val="DDBodyText"/>
+      </w:pPr>
+      <w:r>
+        <w:t xml:space="preserve">Change the directory to </w:t>
+      </w:r>
+      <w:r>
+        <w:t>/appl/nms/nsmk/</w:t>
+      </w:r>
+      <w:r>
+        <w:t xml:space="preserve">templates and list the file starting with name “org-*”. </w:t>
+      </w:r>
+    </w:p>
+    <w:p>
+      <w:pPr>
+        <w:pStyle w:val="lucida-90"/>
+      </w:pPr>
+    </w:p>
+    <w:p>
+      <w:pPr>
+        <w:pStyle w:val="lucida-90"/>
+      </w:pPr>
+      <w:r>
+        <w:lastRenderedPageBreak/>
+        <w:t>$ ls -l ../templates/org-*</w:t>
+      </w:r>
+    </w:p>
+    <w:p>
+      <w:pPr>
+        <w:pStyle w:val="lucida-90"/>
+      </w:pPr>
+      <w:r>
+        <w:t xml:space="preserve">-rw-r--r-- 1 </w:t>
+      </w:r>
+      <w:r>
+        <w:t>user01</w:t>
+      </w:r>
+      <w:r>
+        <w:t xml:space="preserve"> 1049089 77 Jun  4 09:24 ../templates/org-ABS_Automation_Test_Org_donotdelete.json</w:t>
+      </w:r>
+    </w:p>
+    <w:p>
+      <w:pPr>
+        <w:pStyle w:val="lucida-90"/>
+      </w:pPr>
+      <w:r>
+        <w:t>-rw-r--r-- 1 user01</w:t>
+      </w:r>
+      <w:r>
+        <w:t xml:space="preserve"> </w:t>
+      </w:r>
+      <w:r>
+        <w:t>1049089 77 Jun  4 11:30 ../templates/org-DONOTUSE.json</w:t>
+      </w:r>
+    </w:p>
+    <w:p>
+      <w:pPr>
+        <w:pStyle w:val="lucida-90"/>
+      </w:pPr>
+      <w:r>
+        <w:t>-rw-r--r-- 1 user01</w:t>
+      </w:r>
+      <w:r>
+        <w:t xml:space="preserve"> </w:t>
+      </w:r>
+      <w:r>
+        <w:t>1049089 48 May 23 15:49 ../templates/org-Ecert_Org2.json</w:t>
+      </w:r>
+    </w:p>
+    <w:p>
+      <w:pPr>
+        <w:pStyle w:val="lucida-90"/>
+      </w:pPr>
+      <w:r>
+        <w:t>-rw-r--r-- 1 user01</w:t>
+      </w:r>
+      <w:r>
+        <w:t xml:space="preserve"> </w:t>
+      </w:r>
+      <w:r>
+        <w:t>1049089 62 May 23 15:49 ../templates/org-Firewall_Testing_Org.json</w:t>
+      </w:r>
+    </w:p>
+    <w:p>
+      <w:pPr>
+        <w:pStyle w:val="lucida-90"/>
+      </w:pPr>
+      <w:r>
+        <w:t>-rw-r--r-- 1 user01</w:t>
+      </w:r>
+      <w:r>
+        <w:t xml:space="preserve"> </w:t>
+      </w:r>
+      <w:r>
+        <w:t>1049089 63 May 23 15:49 ../templates/org-New_Production_MX_Org.json</w:t>
+      </w:r>
+    </w:p>
+    <w:p>
+      <w:pPr>
+        <w:pStyle w:val="DDBodyText"/>
+      </w:pPr>
+    </w:p>
+    <w:p>
+      <w:pPr>
+        <w:pStyle w:val="DDBodyText"/>
+      </w:pPr>
+      <w:r>
+        <w:t xml:space="preserve">Move the </w:t>
+      </w:r>
+      <w:r>
+        <w:t xml:space="preserve">current file for org name to be changed to refelct the new name. </w:t>
+      </w:r>
+    </w:p>
+    <w:p>
+      <w:pPr>
+        <w:pStyle w:val="lucida-90"/>
+      </w:pPr>
+    </w:p>
+    <w:p>
+      <w:pPr>
+        <w:pStyle w:val="lucida-90"/>
+      </w:pPr>
+      <w:r>
+        <w:t>$ mv org-</w:t>
+      </w:r>
+      <w:r>
+        <w:t>&lt;oldname&gt;</w:t>
+      </w:r>
+      <w:r>
+        <w:t>.json org-&lt;</w:t>
+      </w:r>
+      <w:r>
+        <w:t>new</w:t>
+      </w:r>
+      <w:r>
+        <w:t>name&gt;..json</w:t>
+      </w:r>
+    </w:p>
+    <w:p>
+      <w:pPr>
+        <w:pStyle w:val="DDBodyText"/>
+      </w:pPr>
+      <w:r>
+        <w:t>Example:</w:t>
+      </w:r>
+    </w:p>
+    <w:p>
+      <w:pPr>
+        <w:pStyle w:val="lucida-90"/>
+      </w:pPr>
+      <w:r>
+        <w:t xml:space="preserve">$ </w:t>
+      </w:r>
+      <w:r>
+        <w:t>mv org-AutomationTest</w:t>
+      </w:r>
+      <w:r>
+        <w:t>Org_</w:t>
+      </w:r>
+      <w:r>
+        <w:t>DONOTDELETE</w:t>
+      </w:r>
+      <w:r>
+        <w:t>.json</w:t>
+      </w:r>
+      <w:r>
+        <w:t xml:space="preserve"> </w:t>
+      </w:r>
+      <w:r>
+        <w:t>org-ABS_Automation_Test_Org_donotdelete.json</w:t>
+      </w:r>
+    </w:p>
+    <w:p>
+      <w:pPr>
+        <w:pStyle w:val="DDBodyText"/>
+      </w:pPr>
+    </w:p>
+    <w:p>
+      <w:pPr>
+        <w:pStyle w:val="DDBodyText"/>
+      </w:pPr>
+      <w:r>
+        <w:t xml:space="preserve">Move the current file for org name to be chnaged to refelct the new name. </w:t>
+      </w:r>
+    </w:p>
+    <w:p>
+      <w:pPr>
+        <w:pStyle w:val="lucida-90"/>
+      </w:pPr>
+    </w:p>
+    <w:p>
+      <w:pPr>
+        <w:pStyle w:val="lucida-90"/>
+      </w:pPr>
+      <w:r>
+        <w:t>$ mv org-&lt;oldname&gt;.json org-&lt;newname&gt;..json</w:t>
+      </w:r>
+    </w:p>
+    <w:p>
+      <w:pPr>
+        <w:pStyle w:val="DDBodyText"/>
+      </w:pPr>
+      <w:r>
+        <w:t>Example:</w:t>
+      </w:r>
+    </w:p>
+    <w:p>
+      <w:pPr>
+        <w:pStyle w:val="DDBodyText"/>
+      </w:pPr>
+    </w:p>
+    <w:p>
+      <w:pPr>
+        <w:pStyle w:val="DDBodyText"/>
+      </w:pPr>
+    </w:p>
+    <w:p>
+      <w:pPr>
+        <w:pStyle w:val="Heading1"/>
+      </w:pPr>
+      <w:r>
+        <w:lastRenderedPageBreak/>
+        <w:t>Resetting the selectio</w:t>
+      </w:r>
+      <w:r>
+        <w:t>n</w:t>
+      </w:r>
+      <w:r>
+        <w:t xml:space="preserve"> to default</w:t>
+      </w:r>
+    </w:p>
+    <w:p>
+      <w:pPr>
+        <w:pStyle w:val="DDBodyText"/>
+      </w:pPr>
+      <w:r>
+        <w:t xml:space="preserve">The automation scripts </w:t>
+      </w:r>
+      <w:r>
+        <w:t>at present uses flat files for con</w:t>
+      </w:r>
+      <w:r>
+        <w:t>fi</w:t>
+      </w:r>
+      <w:r>
+        <w:t>gurations</w:t>
+      </w:r>
+      <w:r>
+        <w:t xml:space="preserve"> of selections using CLI. All the configurations specific files are stored in templates folder.</w:t>
+      </w:r>
+    </w:p>
+    <w:p>
+      <w:pPr>
+        <w:pStyle w:val="DDBodyText"/>
+      </w:pPr>
+      <w:r>
+        <w:t xml:space="preserve">CLI can cause error if configuration </w:t>
+      </w:r>
+      <w:r>
+        <w:t>selection</w:t>
+      </w:r>
+      <w:r>
+        <w:t xml:space="preserve"> has </w:t>
+      </w:r>
+      <w:r>
+        <w:t>reference</w:t>
+      </w:r>
+      <w:r>
+        <w:t xml:space="preserve"> to a </w:t>
+      </w:r>
+      <w:r>
+        <w:t>configuration</w:t>
+      </w:r>
+      <w:r>
+        <w:t xml:space="preserve"> file and the specific </w:t>
+      </w:r>
+      <w:r>
+        <w:t>configuration</w:t>
+      </w:r>
+      <w:r>
+        <w:t xml:space="preserve"> file is moved away from the templates folder.</w:t>
+      </w:r>
+    </w:p>
+    <w:p>
+      <w:pPr>
+        <w:pStyle w:val="DDBodyText"/>
+      </w:pPr>
+      <w:r>
+        <w:t>In event the selections needs to be reset to base configurations, we can run setup</w:t>
+      </w:r>
+      <w:r>
+        <w:t xml:space="preserve"> utility. The setup utility will reset the configuration files selections and also copy relevant configuration files in templates folder.</w:t>
+      </w:r>
+    </w:p>
+    <w:p>
+      <w:pPr>
+        <w:pStyle w:val="DDBodyText"/>
+      </w:pPr>
+      <w:r>
+        <w:t>To run the setup utility change directory to /appl/nms/nsmk/code/setup and run the setup script.</w:t>
+      </w:r>
+    </w:p>
+    <w:p>
+      <w:pPr>
+        <w:pStyle w:val="DDBodyText"/>
+      </w:pPr>
+      <w:r>
+        <w:t>./set</w:t>
+      </w:r>
+      <w:r>
+        <w:t>up</w:t>
+      </w:r>
+      <w:r>
+        <w:t>-default &lt;enter&gt;</w:t>
+      </w:r>
+    </w:p>
+    <w:p>
+      <w:pPr>
+        <w:pStyle w:val="DDBodyText"/>
+      </w:pPr>
+      <w:r>
+        <w:t xml:space="preserve">After the </w:t>
+      </w:r>
+      <w:r>
+        <w:t>setup the confguration seleections will lok as shown below</w:t>
+      </w:r>
+    </w:p>
+    <w:p>
+      <w:pPr>
+        <w:pStyle w:val="lucida-90"/>
+      </w:pPr>
+      <w:r>
+        <w:t>networks-org</w:t>
+      </w:r>
+      <w:r>
+        <w:tab/>
+        <w:t>org-DONOTUSE</w:t>
+      </w:r>
+    </w:p>
+    <w:p>
+      <w:pPr>
+        <w:pStyle w:val="lucida-90"/>
+      </w:pPr>
+      <w:r>
+        <w:t>networks-store-list</w:t>
+      </w:r>
+      <w:r>
+        <w:tab/>
+        <w:t>store-list-DONOTUSE</w:t>
+      </w:r>
+    </w:p>
+    <w:p>
+      <w:pPr>
+        <w:pStyle w:val="lucida-90"/>
+      </w:pPr>
+      <w:r>
+        <w:t>networks-clone-source</w:t>
+      </w:r>
+      <w:r>
+        <w:tab/>
+        <w:t>0_Base_Config_v1</w:t>
+      </w:r>
+      <w:bookmarkStart w:id="102" w:name="_GoBack"/>
+      <w:bookmarkEnd w:id="102"/>
+    </w:p>
+    <w:p>
+      <w:pPr>
+        <w:pStyle w:val="lucida-90"/>
+      </w:pPr>
+      <w:r>
+        <w:t>networks-serials</w:t>
+      </w:r>
+      <w:r>
+        <w:tab/>
+        <w:t>networks-serials-DONOTUSE</w:t>
+      </w:r>
+    </w:p>
+    <w:p>
+      <w:pPr>
+        <w:pStyle w:val="lucida-90"/>
+      </w:pPr>
+      <w:r>
+        <w:t>sites-org</w:t>
+      </w:r>
+      <w:r>
+        <w:tab/>
+        <w:t>org-DONOTUSE</w:t>
+      </w:r>
+    </w:p>
+    <w:p>
+      <w:pPr>
+        <w:pStyle w:val="lucida-90"/>
+      </w:pPr>
+      <w:r>
+        <w:t>sites-store-list</w:t>
+      </w:r>
+      <w:r>
+        <w:tab/>
+        <w:t>store-list-DONOTUSE</w:t>
+      </w:r>
+    </w:p>
+    <w:p>
+      <w:pPr>
+        <w:pStyle w:val="lucida-90"/>
+      </w:pPr>
+      <w:r>
+        <w:t>sites-l3fwrules-version</w:t>
+      </w:r>
+      <w:r>
+        <w:tab/>
+        <w:t>l3fwrules_template-DONOTUSE</w:t>
+      </w:r>
+    </w:p>
+    <w:p>
+      <w:pPr>
+        <w:pStyle w:val="lucida-90"/>
+      </w:pPr>
+      <w:r>
+        <w:t>store-lists-org</w:t>
+      </w:r>
+      <w:r>
+        <w:tab/>
+        <w:t>org-DONOTUSE</w:t>
+      </w:r>
+    </w:p>
+    <w:p>
+      <w:pPr>
+        <w:pStyle w:val="lucida-90"/>
+      </w:pPr>
+      <w:r>
+        <w:t>l3fwrules-org</w:t>
+      </w:r>
+      <w:r>
+        <w:tab/>
+        <w:t>org-DONOTUSE</w:t>
+      </w:r>
+    </w:p>
+    <w:p>
+      <w:pPr>
+        <w:pStyle w:val="lucida-90"/>
+      </w:pPr>
+      <w:r>
+        <w:t>l3fwrules-store-list</w:t>
+      </w:r>
+      <w:r>
+        <w:tab/>
+        <w:t>store-list-DONOTUSE</w:t>
+      </w:r>
+    </w:p>
+    <w:p>
+      <w:pPr>
+        <w:pStyle w:val="lucida-90"/>
+      </w:pPr>
+      <w:r>
+        <w:t>l3fwrules-version</w:t>
+      </w:r>
+      <w:r>
+        <w:tab/>
+        <w:t>l3fwrules_template-DONOTUSE</w:t>
+      </w:r>
+    </w:p>
+    <w:p>
+      <w:pPr>
+        <w:pStyle w:val="lucida-90"/>
+      </w:pPr>
+      <w:r>
+        <w:t>s2svpnrules-org</w:t>
+      </w:r>
+      <w:r>
+        <w:tab/>
+        <w:t>org-DONOTUSE</w:t>
+      </w:r>
+    </w:p>
+    <w:p>
+      <w:pPr>
+        <w:pStyle w:val="lucida-90"/>
+      </w:pPr>
+      <w:r>
+        <w:t>s2svpnrules-version</w:t>
+      </w:r>
+      <w:r>
+        <w:tab/>
+        <w:t>s2svpnrules-DONOTUSE</w:t>
+      </w:r>
+    </w:p>
+    <w:p>
+      <w:pPr>
+        <w:pStyle w:val="lucida-90"/>
+      </w:pPr>
+      <w:r>
+        <w:t>vlans-add-org</w:t>
+      </w:r>
+      <w:r>
+        <w:tab/>
+        <w:t>org-DONOTUSE</w:t>
+      </w:r>
+    </w:p>
+    <w:p>
+      <w:pPr>
+        <w:pStyle w:val="lucida-90"/>
+      </w:pPr>
+      <w:r>
+        <w:t>vlans-add-store-list</w:t>
+      </w:r>
+      <w:r>
+        <w:tab/>
+        <w:t>store-list-DONOTUSE</w:t>
+      </w:r>
+    </w:p>
+    <w:p>
+      <w:pPr>
+        <w:pStyle w:val="lucida-90"/>
+      </w:pPr>
+      <w:r>
+        <w:t>vlans-add-list</w:t>
+      </w:r>
+      <w:r>
+        <w:tab/>
+        <w:t>vlans-add-list-non-routable-DONOTUSE</w:t>
+      </w:r>
+    </w:p>
+    <w:p>
+      <w:pPr>
+        <w:pStyle w:val="lucida-90"/>
+      </w:pPr>
+      <w:r>
+        <w:t>vlans-delete-org</w:t>
+      </w:r>
+      <w:r>
+        <w:tab/>
+        <w:t>org-DONOTUSE</w:t>
+      </w:r>
+    </w:p>
+    <w:p>
+      <w:pPr>
+        <w:pStyle w:val="lucida-90"/>
+      </w:pPr>
+      <w:r>
+        <w:t>vlans-delete-store-list</w:t>
+      </w:r>
+      <w:r>
+        <w:tab/>
+        <w:t>store-list-DONOTUSE</w:t>
+      </w:r>
+    </w:p>
+    <w:p>
+      <w:pPr>
+        <w:pStyle w:val="lucida-90"/>
+      </w:pPr>
+      <w:r>
+        <w:t>vlans-delete-list</w:t>
+      </w:r>
+      <w:r>
+        <w:tab/>
+        <w:t>vlans-delete-list-DONOTUSE</w:t>
+      </w:r>
+    </w:p>
+    <w:p>
+      <w:pPr>
+        <w:pStyle w:val="lucida-90"/>
       </w:pPr>
     </w:p>
     <w:sectPr>
@@ -10881,21 +12492,11 @@
                           <w:r>
                             <w:t>                      </w:t>
                           </w:r>
-                          <w:r>
-                            <w:fldChar w:fldCharType="begin"/>
-                          </w:r>
-                          <w:r>
-                            <w:instrText xml:space="preserve"> DOCPROPERTY  "Document Version"  \* MERGEFORMAT </w:instrText>
-                          </w:r>
-                          <w:r>
-                            <w:fldChar w:fldCharType="separate"/>
-                          </w:r>
-                          <w:r>
-                            <w:t>Version 1.00</w:t>
-                          </w:r>
-                          <w:r>
-                            <w:fldChar w:fldCharType="end"/>
-                          </w:r>
+                          <w:fldSimple w:instr=" DOCPROPERTY  &quot;Document Version&quot;  \* MERGEFORMAT ">
+                            <w:r>
+                              <w:t>Version 1.00</w:t>
+                            </w:r>
+                          </w:fldSimple>
                           <w:r>
                             <w:t xml:space="preserve">  </w:t>
                           </w:r>
@@ -10945,7 +12546,7 @@
             </wp:anchor>
           </w:drawing>
         </mc:Choice>
-        <mc:Fallback xmlns:w16se="http://schemas.microsoft.com/office/word/2015/wordml/symex" xmlns:w16cid="http://schemas.microsoft.com/office/word/2016/wordml/cid" xmlns:am3d="http://schemas.microsoft.com/office/drawing/2017/model3d" xmlns:aink="http://schemas.microsoft.com/office/drawing/2016/ink" xmlns:cx8="http://schemas.microsoft.com/office/drawing/2016/5/14/chartex" xmlns:cx7="http://schemas.microsoft.com/office/drawing/2016/5/13/chartex" xmlns:cx6="http://schemas.microsoft.com/office/drawing/2016/5/12/chartex" xmlns:cx5="http://schemas.microsoft.com/office/drawing/2016/5/11/chartex" xmlns:cx4="http://schemas.microsoft.com/office/drawing/2016/5/10/chartex" xmlns:cx3="http://schemas.microsoft.com/office/drawing/2016/5/9/chartex" xmlns:cx2="http://schemas.microsoft.com/office/drawing/2015/10/21/chartex" xmlns:cx1="http://schemas.microsoft.com/office/drawing/2015/9/8/chartex" xmlns:cx="http://schemas.microsoft.com/office/drawing/2014/chartex">
+        <mc:Fallback>
           <w:pict>
             <v:shapetype w14:anchorId="34B71196" id="_x0000_t202" coordsize="21600,21600" o:spt="202" path="m,l,21600r21600,l21600,xe">
               <v:stroke joinstyle="miter"/>
@@ -10961,21 +12562,11 @@
                     <w:r>
                       <w:t>                      </w:t>
                     </w:r>
-                    <w:r>
-                      <w:fldChar w:fldCharType="begin"/>
-                    </w:r>
-                    <w:r>
-                      <w:instrText xml:space="preserve"> DOCPROPERTY  "Document Version"  \* MERGEFORMAT </w:instrText>
-                    </w:r>
-                    <w:r>
-                      <w:fldChar w:fldCharType="separate"/>
-                    </w:r>
-                    <w:r>
-                      <w:t>Version 1.00</w:t>
-                    </w:r>
-                    <w:r>
-                      <w:fldChar w:fldCharType="end"/>
-                    </w:r>
+                    <w:fldSimple w:instr=" DOCPROPERTY  &quot;Document Version&quot;  \* MERGEFORMAT ">
+                      <w:r>
+                        <w:t>Version 1.00</w:t>
+                      </w:r>
+                    </w:fldSimple>
                     <w:r>
                       <w:t xml:space="preserve">  </w:t>
                     </w:r>
@@ -11095,7 +12686,7 @@
             </wp:anchor>
           </w:drawing>
         </mc:Choice>
-        <mc:Fallback xmlns:w16se="http://schemas.microsoft.com/office/word/2015/wordml/symex" xmlns:w16cid="http://schemas.microsoft.com/office/word/2016/wordml/cid" xmlns:am3d="http://schemas.microsoft.com/office/drawing/2017/model3d" xmlns:aink="http://schemas.microsoft.com/office/drawing/2016/ink" xmlns:cx8="http://schemas.microsoft.com/office/drawing/2016/5/14/chartex" xmlns:cx7="http://schemas.microsoft.com/office/drawing/2016/5/13/chartex" xmlns:cx6="http://schemas.microsoft.com/office/drawing/2016/5/12/chartex" xmlns:cx5="http://schemas.microsoft.com/office/drawing/2016/5/11/chartex" xmlns:cx4="http://schemas.microsoft.com/office/drawing/2016/5/10/chartex" xmlns:cx3="http://schemas.microsoft.com/office/drawing/2016/5/9/chartex" xmlns:cx2="http://schemas.microsoft.com/office/drawing/2015/10/21/chartex" xmlns:cx1="http://schemas.microsoft.com/office/drawing/2015/9/8/chartex" xmlns:cx="http://schemas.microsoft.com/office/drawing/2014/chartex">
+        <mc:Fallback>
           <w:pict>
             <v:shape w14:anchorId="6F5FEF2B" id="Left Bar" o:spid="_x0000_s1029" type="#_x0000_t202" style="position:absolute;margin-left:-439.45pt;margin-top:350.95pt;width:932.6pt;height:56.7pt;rotation:-90;z-index:-251655680;visibility:visible;mso-wrap-style:square;mso-width-percent:0;mso-height-percent:0;mso-wrap-distance-left:9.05pt;mso-wrap-distance-top:0;mso-wrap-distance-right:9.05pt;mso-wrap-distance-bottom:0;mso-position-horizontal:absolute;mso-position-horizontal-relative:page;mso-position-vertical:absolute;mso-position-vertical-relative:page;mso-width-percent:0;mso-height-percent:0;mso-width-relative:margin;mso-height-relative:margin;v-text-anchor:middle" o:gfxdata="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" strokecolor="#69be28" strokeweight="1pt">
               <v:path arrowok="t"/>
@@ -11208,7 +12799,7 @@
                             <w:fldChar w:fldCharType="separate"/>
                           </w:r>
                           <w:r>
-                            <w:t>3</w:t>
+                            <w:t>34</w:t>
                           </w:r>
                           <w:r>
                             <w:fldChar w:fldCharType="end"/>
@@ -11226,7 +12817,7 @@
                             <w:fldChar w:fldCharType="separate"/>
                           </w:r>
                           <w:r>
-                            <w:t>29</w:t>
+                            <w:t>34</w:t>
                           </w:r>
                           <w:r>
                             <w:fldChar w:fldCharType="end"/>
@@ -11251,11 +12842,7 @@
         </mc:Choice>
         <mc:Fallback>
           <w:pict>
-            <v:shapetype w14:anchorId="6AC82466" id="_x0000_t202" coordsize="21600,21600" o:spt="202" path="m,l,21600r21600,l21600,xe">
-              <v:stroke joinstyle="miter"/>
-              <v:path gradientshapeok="t" o:connecttype="rect"/>
-            </v:shapetype>
-            <v:shape id="PageNr Block" o:spid="_x0000_s1030" type="#_x0000_t202" style="position:absolute;margin-left:90.55pt;margin-top:0;width:141.75pt;height:56.7pt;z-index:251657728;visibility:visible;mso-wrap-style:square;mso-width-percent:0;mso-height-percent:0;mso-wrap-distance-left:9pt;mso-wrap-distance-top:0;mso-wrap-distance-right:9pt;mso-wrap-distance-bottom:0;mso-position-horizontal:right;mso-position-horizontal-relative:margin;mso-position-vertical:bottom;mso-position-vertical-relative:page;mso-width-percent:0;mso-height-percent:0;mso-width-relative:page;mso-height-relative:page;v-text-anchor:top" o:gfxdata="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" filled="f" stroked="f">
+            <v:shape w14:anchorId="6AC82466" id="PageNr Block" o:spid="_x0000_s1030" type="#_x0000_t202" style="position:absolute;margin-left:90.55pt;margin-top:0;width:141.75pt;height:56.7pt;z-index:251657728;visibility:visible;mso-wrap-style:square;mso-width-percent:0;mso-height-percent:0;mso-wrap-distance-left:9pt;mso-wrap-distance-top:0;mso-wrap-distance-right:9pt;mso-wrap-distance-bottom:0;mso-position-horizontal:right;mso-position-horizontal-relative:margin;mso-position-vertical:bottom;mso-position-vertical-relative:page;mso-width-percent:0;mso-height-percent:0;mso-width-relative:page;mso-height-relative:page;v-text-anchor:top" o:gfxdata="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" filled="f" stroked="f">
               <v:textbox inset=",6mm,,2.5mm">
                 <w:txbxContent>
                   <w:p>
@@ -11276,7 +12863,7 @@
                       <w:fldChar w:fldCharType="separate"/>
                     </w:r>
                     <w:r>
-                      <w:t>3</w:t>
+                      <w:t>34</w:t>
                     </w:r>
                     <w:r>
                       <w:fldChar w:fldCharType="end"/>
@@ -11294,7 +12881,7 @@
                       <w:fldChar w:fldCharType="separate"/>
                     </w:r>
                     <w:r>
-                      <w:t>29</w:t>
+                      <w:t>34</w:t>
                     </w:r>
                     <w:r>
                       <w:fldChar w:fldCharType="end"/>
@@ -11404,21 +12991,11 @@
         </mc:Fallback>
       </mc:AlternateContent>
     </w:r>
-    <w:r>
-      <w:fldChar w:fldCharType="begin"/>
-    </w:r>
-    <w:r>
-      <w:instrText xml:space="preserve"> DOCPROPERTY  Security  \* MERGEFORMAT </w:instrText>
-    </w:r>
-    <w:r>
-      <w:fldChar w:fldCharType="separate"/>
-    </w:r>
-    <w:r>
-      <w:t>Company Confidential - Client / Vendor Information</w:t>
-    </w:r>
-    <w:r>
-      <w:fldChar w:fldCharType="end"/>
-    </w:r>
+    <w:fldSimple w:instr=" DOCPROPERTY  Security  \* MERGEFORMAT ">
+      <w:r>
+        <w:t>Company Confidential - Client / Vendor Information</w:t>
+      </w:r>
+    </w:fldSimple>
     <w:r>
       <w:br/>
     </w:r>
@@ -11431,21 +13008,11 @@
     <w:r>
       <w:t xml:space="preserve"> </w:t>
     </w:r>
-    <w:r>
-      <w:fldChar w:fldCharType="begin"/>
-    </w:r>
-    <w:r>
-      <w:instrText xml:space="preserve"> DOCPROPERTY  Company  \* MERGEFORMAT </w:instrText>
-    </w:r>
-    <w:r>
-      <w:fldChar w:fldCharType="separate"/>
-    </w:r>
-    <w:r>
-      <w:t>Dimension Data North America, Inc.</w:t>
-    </w:r>
-    <w:r>
-      <w:fldChar w:fldCharType="end"/>
-    </w:r>
+    <w:fldSimple w:instr=" DOCPROPERTY  Company  \* MERGEFORMAT ">
+      <w:r>
+        <w:t>Dimension Data North America, Inc.</w:t>
+      </w:r>
+    </w:fldSimple>
   </w:p>
 </w:ftr>
 </file>
@@ -11585,7 +13152,7 @@
             </wp:anchor>
           </w:drawing>
         </mc:Choice>
-        <mc:Fallback xmlns:w16se="http://schemas.microsoft.com/office/word/2015/wordml/symex" xmlns:w16cid="http://schemas.microsoft.com/office/word/2016/wordml/cid" xmlns:am3d="http://schemas.microsoft.com/office/drawing/2017/model3d" xmlns:aink="http://schemas.microsoft.com/office/drawing/2016/ink" xmlns:cx8="http://schemas.microsoft.com/office/drawing/2016/5/14/chartex" xmlns:cx7="http://schemas.microsoft.com/office/drawing/2016/5/13/chartex" xmlns:cx6="http://schemas.microsoft.com/office/drawing/2016/5/12/chartex" xmlns:cx5="http://schemas.microsoft.com/office/drawing/2016/5/11/chartex" xmlns:cx4="http://schemas.microsoft.com/office/drawing/2016/5/10/chartex" xmlns:cx3="http://schemas.microsoft.com/office/drawing/2016/5/9/chartex" xmlns:cx2="http://schemas.microsoft.com/office/drawing/2015/10/21/chartex" xmlns:cx1="http://schemas.microsoft.com/office/drawing/2015/9/8/chartex" xmlns:cx="http://schemas.microsoft.com/office/drawing/2014/chartex">
+        <mc:Fallback>
           <w:pict>
             <v:shapetype w14:anchorId="173FA65C" id="_x0000_t202" coordsize="21600,21600" o:spt="202" path="m,l,21600r21600,l21600,xe">
               <v:stroke joinstyle="miter"/>
@@ -11742,11 +13309,21 @@
                           <w:pPr>
                             <w:pStyle w:val="Title4LeftMargin"/>
                           </w:pPr>
-                          <w:fldSimple w:instr=" docproperty  doctype ">
-                            <w:r>
-                              <w:t>Meraki Network Automation</w:t>
-                            </w:r>
-                          </w:fldSimple>
+                          <w:r>
+                            <w:fldChar w:fldCharType="begin"/>
+                          </w:r>
+                          <w:r>
+                            <w:instrText xml:space="preserve"> docproperty  doctype </w:instrText>
+                          </w:r>
+                          <w:r>
+                            <w:fldChar w:fldCharType="separate"/>
+                          </w:r>
+                          <w:r>
+                            <w:t>Meraki Network Automation</w:t>
+                          </w:r>
+                          <w:r>
+                            <w:fldChar w:fldCharType="end"/>
+                          </w:r>
                         </w:p>
                       </w:txbxContent>
                     </wps:txbx>
@@ -11765,7 +13342,7 @@
             </wp:anchor>
           </w:drawing>
         </mc:Choice>
-        <mc:Fallback xmlns:w16se="http://schemas.microsoft.com/office/word/2015/wordml/symex" xmlns:w16cid="http://schemas.microsoft.com/office/word/2016/wordml/cid" xmlns:am3d="http://schemas.microsoft.com/office/drawing/2017/model3d" xmlns:aink="http://schemas.microsoft.com/office/drawing/2016/ink" xmlns:cx8="http://schemas.microsoft.com/office/drawing/2016/5/14/chartex" xmlns:cx7="http://schemas.microsoft.com/office/drawing/2016/5/13/chartex" xmlns:cx6="http://schemas.microsoft.com/office/drawing/2016/5/12/chartex" xmlns:cx5="http://schemas.microsoft.com/office/drawing/2016/5/11/chartex" xmlns:cx4="http://schemas.microsoft.com/office/drawing/2016/5/10/chartex" xmlns:cx3="http://schemas.microsoft.com/office/drawing/2016/5/9/chartex" xmlns:cx2="http://schemas.microsoft.com/office/drawing/2015/10/21/chartex" xmlns:cx1="http://schemas.microsoft.com/office/drawing/2015/9/8/chartex" xmlns:cx="http://schemas.microsoft.com/office/drawing/2014/chartex">
+        <mc:Fallback>
           <w:pict>
             <v:shapetype w14:anchorId="78019725" id="_x0000_t202" coordsize="21600,21600" o:spt="202" path="m,l,21600r21600,l21600,xe">
               <v:stroke joinstyle="miter"/>
@@ -11778,11 +13355,21 @@
                     <w:pPr>
                       <w:pStyle w:val="Title4LeftMargin"/>
                     </w:pPr>
-                    <w:fldSimple w:instr=" docproperty  doctype ">
-                      <w:r>
-                        <w:t>Meraki Network Automation</w:t>
-                      </w:r>
-                    </w:fldSimple>
+                    <w:r>
+                      <w:fldChar w:fldCharType="begin"/>
+                    </w:r>
+                    <w:r>
+                      <w:instrText xml:space="preserve"> docproperty  doctype </w:instrText>
+                    </w:r>
+                    <w:r>
+                      <w:fldChar w:fldCharType="separate"/>
+                    </w:r>
+                    <w:r>
+                      <w:t>Meraki Network Automation</w:t>
+                    </w:r>
+                    <w:r>
+                      <w:fldChar w:fldCharType="end"/>
+                    </w:r>
                   </w:p>
                 </w:txbxContent>
               </v:textbox>
@@ -11927,21 +13514,11 @@
                               <w:bottom w:val="single" w:sz="8" w:space="8" w:color="66BC29"/>
                             </w:pBdr>
                           </w:pPr>
-                          <w:r>
-                            <w:fldChar w:fldCharType="begin"/>
-                          </w:r>
-                          <w:r>
-                            <w:instrText xml:space="preserve"> DOCPROPERTY  HeadLine  \* MERGEFORMAT </w:instrText>
-                          </w:r>
-                          <w:r>
-                            <w:fldChar w:fldCharType="separate"/>
-                          </w:r>
-                          <w:r>
-                            <w:t>Albertsons Meraki Network Automation Programmer's Guide</w:t>
-                          </w:r>
-                          <w:r>
-                            <w:fldChar w:fldCharType="end"/>
-                          </w:r>
+                          <w:fldSimple w:instr=" DOCPROPERTY  HeadLine  \* MERGEFORMAT ">
+                            <w:r>
+                              <w:t>Albertsons Meraki Network Automation Programmer's Guide</w:t>
+                            </w:r>
+                          </w:fldSimple>
                         </w:p>
                         <w:p/>
                         <w:p/>
@@ -11965,7 +13542,7 @@
             </wp:anchor>
           </w:drawing>
         </mc:Choice>
-        <mc:Fallback xmlns:w16se="http://schemas.microsoft.com/office/word/2015/wordml/symex" xmlns:w16cid="http://schemas.microsoft.com/office/word/2016/wordml/cid" xmlns:am3d="http://schemas.microsoft.com/office/drawing/2017/model3d" xmlns:aink="http://schemas.microsoft.com/office/drawing/2016/ink" xmlns:cx8="http://schemas.microsoft.com/office/drawing/2016/5/14/chartex" xmlns:cx7="http://schemas.microsoft.com/office/drawing/2016/5/13/chartex" xmlns:cx6="http://schemas.microsoft.com/office/drawing/2016/5/12/chartex" xmlns:cx5="http://schemas.microsoft.com/office/drawing/2016/5/11/chartex" xmlns:cx4="http://schemas.microsoft.com/office/drawing/2016/5/10/chartex" xmlns:cx3="http://schemas.microsoft.com/office/drawing/2016/5/9/chartex" xmlns:cx2="http://schemas.microsoft.com/office/drawing/2015/10/21/chartex" xmlns:cx1="http://schemas.microsoft.com/office/drawing/2015/9/8/chartex" xmlns:cx="http://schemas.microsoft.com/office/drawing/2014/chartex">
+        <mc:Fallback>
           <w:pict>
             <v:shape w14:anchorId="7DBA3148" id="HeadLine" o:spid="_x0000_s1027" type="#_x0000_t202" style="position:absolute;margin-left:0;margin-top:70.9pt;width:841.9pt;height:36.85pt;z-index:-251663872;visibility:visible;mso-wrap-style:square;mso-width-percent:0;mso-height-percent:0;mso-wrap-distance-left:9pt;mso-wrap-distance-top:0;mso-wrap-distance-right:9pt;mso-wrap-distance-bottom:0;mso-position-horizontal:absolute;mso-position-horizontal-relative:page;mso-position-vertical:absolute;mso-position-vertical-relative:page;mso-width-percent:0;mso-height-percent:0;mso-width-relative:margin;mso-height-relative:margin;v-text-anchor:middle" o:gfxdata="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" filled="f" stroked="f" strokeweight=".5pt">
               <v:path arrowok="t"/>
@@ -11979,21 +13556,11 @@
                         <w:bottom w:val="single" w:sz="8" w:space="8" w:color="66BC29"/>
                       </w:pBdr>
                     </w:pPr>
-                    <w:r>
-                      <w:fldChar w:fldCharType="begin"/>
-                    </w:r>
-                    <w:r>
-                      <w:instrText xml:space="preserve"> DOCPROPERTY  HeadLine  \* MERGEFORMAT </w:instrText>
-                    </w:r>
-                    <w:r>
-                      <w:fldChar w:fldCharType="separate"/>
-                    </w:r>
-                    <w:r>
-                      <w:t>Albertsons Meraki Network Automation Programmer's Guide</w:t>
-                    </w:r>
-                    <w:r>
-                      <w:fldChar w:fldCharType="end"/>
-                    </w:r>
+                    <w:fldSimple w:instr=" DOCPROPERTY  HeadLine  \* MERGEFORMAT ">
+                      <w:r>
+                        <w:t>Albertsons Meraki Network Automation Programmer's Guide</w:t>
+                      </w:r>
+                    </w:fldSimple>
                   </w:p>
                   <w:p/>
                   <w:p/>
@@ -12183,7 +13750,7 @@
             </wp:anchor>
           </w:drawing>
         </mc:Choice>
-        <mc:Fallback xmlns:w16se="http://schemas.microsoft.com/office/word/2015/wordml/symex" xmlns:w16cid="http://schemas.microsoft.com/office/word/2016/wordml/cid" xmlns:am3d="http://schemas.microsoft.com/office/drawing/2017/model3d" xmlns:aink="http://schemas.microsoft.com/office/drawing/2016/ink" xmlns:cx8="http://schemas.microsoft.com/office/drawing/2016/5/14/chartex" xmlns:cx7="http://schemas.microsoft.com/office/drawing/2016/5/13/chartex" xmlns:cx6="http://schemas.microsoft.com/office/drawing/2016/5/12/chartex" xmlns:cx5="http://schemas.microsoft.com/office/drawing/2016/5/11/chartex" xmlns:cx4="http://schemas.microsoft.com/office/drawing/2016/5/10/chartex" xmlns:cx3="http://schemas.microsoft.com/office/drawing/2016/5/9/chartex" xmlns:cx2="http://schemas.microsoft.com/office/drawing/2015/10/21/chartex" xmlns:cx1="http://schemas.microsoft.com/office/drawing/2015/9/8/chartex" xmlns:cx="http://schemas.microsoft.com/office/drawing/2014/chartex">
+        <mc:Fallback>
           <w:pict>
             <v:shapetype w14:anchorId="637F3E7A" id="_x0000_t202" coordsize="21600,21600" o:spt="202" path="m,l,21600r21600,l21600,xe">
               <v:stroke joinstyle="miter"/>
@@ -12292,21 +13859,11 @@
                           <w:pPr>
                             <w:pStyle w:val="Title2Headline"/>
                           </w:pPr>
-                          <w:r>
-                            <w:fldChar w:fldCharType="begin"/>
-                          </w:r>
-                          <w:r>
-                            <w:instrText xml:space="preserve"> TITLE  \* MERGEFORMAT </w:instrText>
-                          </w:r>
-                          <w:r>
-                            <w:fldChar w:fldCharType="separate"/>
-                          </w:r>
-                          <w:r>
-                            <w:t>Meraki Network Automation Programmer's Guide</w:t>
-                          </w:r>
-                          <w:r>
-                            <w:fldChar w:fldCharType="end"/>
-                          </w:r>
+                          <w:fldSimple w:instr=" TITLE  \* MERGEFORMAT ">
+                            <w:r>
+                              <w:t>Meraki Network Automation Programmer's Guide</w:t>
+                            </w:r>
+                          </w:fldSimple>
                         </w:p>
                         <w:p>
                           <w:pPr>
@@ -12326,41 +13883,21 @@
                           <w:pPr>
                             <w:pStyle w:val="Title3SubtitleorClientReference"/>
                           </w:pPr>
-                          <w:r>
-                            <w:fldChar w:fldCharType="begin"/>
-                          </w:r>
-                          <w:r>
-                            <w:instrText xml:space="preserve"> DOCPROPERTY  ClientFull  \* MERGEFORMAT </w:instrText>
-                          </w:r>
-                          <w:r>
-                            <w:fldChar w:fldCharType="separate"/>
-                          </w:r>
-                          <w:r>
-                            <w:t>Albertsons Group</w:t>
-                          </w:r>
-                          <w:r>
-                            <w:fldChar w:fldCharType="end"/>
-                          </w:r>
+                          <w:fldSimple w:instr=" DOCPROPERTY  ClientFull  \* MERGEFORMAT ">
+                            <w:r>
+                              <w:t>Albertsons Group</w:t>
+                            </w:r>
+                          </w:fldSimple>
                         </w:p>
                         <w:p>
                           <w:pPr>
                             <w:pStyle w:val="Title3SubtitleorClientReference"/>
                           </w:pPr>
-                          <w:r>
-                            <w:fldChar w:fldCharType="begin"/>
-                          </w:r>
-                          <w:r>
-                            <w:instrText xml:space="preserve"> SUBJECT  \* MERGEFORMAT </w:instrText>
-                          </w:r>
-                          <w:r>
-                            <w:fldChar w:fldCharType="separate"/>
-                          </w:r>
-                          <w:r>
-                            <w:t xml:space="preserve"> </w:t>
-                          </w:r>
-                          <w:r>
-                            <w:fldChar w:fldCharType="end"/>
-                          </w:r>
+                          <w:fldSimple w:instr=" SUBJECT  \* MERGEFORMAT ">
+                            <w:r>
+                              <w:t xml:space="preserve"> </w:t>
+                            </w:r>
+                          </w:fldSimple>
                         </w:p>
                       </w:txbxContent>
                     </wps:txbx>
@@ -12382,7 +13919,7 @@
             </wp:anchor>
           </w:drawing>
         </mc:Choice>
-        <mc:Fallback xmlns:w16se="http://schemas.microsoft.com/office/word/2015/wordml/symex" xmlns:w16cid="http://schemas.microsoft.com/office/word/2016/wordml/cid" xmlns:am3d="http://schemas.microsoft.com/office/drawing/2017/model3d" xmlns:aink="http://schemas.microsoft.com/office/drawing/2016/ink" xmlns:cx8="http://schemas.microsoft.com/office/drawing/2016/5/14/chartex" xmlns:cx7="http://schemas.microsoft.com/office/drawing/2016/5/13/chartex" xmlns:cx6="http://schemas.microsoft.com/office/drawing/2016/5/12/chartex" xmlns:cx5="http://schemas.microsoft.com/office/drawing/2016/5/11/chartex" xmlns:cx4="http://schemas.microsoft.com/office/drawing/2016/5/10/chartex" xmlns:cx3="http://schemas.microsoft.com/office/drawing/2016/5/9/chartex" xmlns:cx2="http://schemas.microsoft.com/office/drawing/2015/10/21/chartex" xmlns:cx1="http://schemas.microsoft.com/office/drawing/2015/9/8/chartex" xmlns:cx="http://schemas.microsoft.com/office/drawing/2014/chartex">
+        <mc:Fallback>
           <w:pict>
             <v:shape w14:anchorId="678BEE03" id="Document Titles" o:spid="_x0000_s1032" type="#_x0000_t202" style="position:absolute;margin-left:65.05pt;margin-top:105pt;width:407.9pt;height:153.05pt;z-index:251654656;visibility:visible;mso-wrap-style:square;mso-width-percent:0;mso-height-percent:0;mso-wrap-distance-left:9pt;mso-wrap-distance-top:0;mso-wrap-distance-right:9pt;mso-wrap-distance-bottom:0;mso-position-horizontal:absolute;mso-position-horizontal-relative:page;mso-position-vertical:absolute;mso-position-vertical-relative:page;mso-width-percent:0;mso-height-percent:0;mso-width-relative:margin;mso-height-relative:margin;v-text-anchor:top" o:gfxdata="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" filled="f" stroked="f" strokeweight=".5pt">
               <v:path arrowok="t"/>
@@ -12392,21 +13929,11 @@
                     <w:pPr>
                       <w:pStyle w:val="Title2Headline"/>
                     </w:pPr>
-                    <w:r>
-                      <w:fldChar w:fldCharType="begin"/>
-                    </w:r>
-                    <w:r>
-                      <w:instrText xml:space="preserve"> TITLE  \* MERGEFORMAT </w:instrText>
-                    </w:r>
-                    <w:r>
-                      <w:fldChar w:fldCharType="separate"/>
-                    </w:r>
-                    <w:r>
-                      <w:t>Meraki Network Automation Programmer's Guide</w:t>
-                    </w:r>
-                    <w:r>
-                      <w:fldChar w:fldCharType="end"/>
-                    </w:r>
+                    <w:fldSimple w:instr=" TITLE  \* MERGEFORMAT ">
+                      <w:r>
+                        <w:t>Meraki Network Automation Programmer's Guide</w:t>
+                      </w:r>
+                    </w:fldSimple>
                   </w:p>
                   <w:p>
                     <w:pPr>
@@ -12426,41 +13953,21 @@
                     <w:pPr>
                       <w:pStyle w:val="Title3SubtitleorClientReference"/>
                     </w:pPr>
-                    <w:r>
-                      <w:fldChar w:fldCharType="begin"/>
-                    </w:r>
-                    <w:r>
-                      <w:instrText xml:space="preserve"> DOCPROPERTY  ClientFull  \* MERGEFORMAT </w:instrText>
-                    </w:r>
-                    <w:r>
-                      <w:fldChar w:fldCharType="separate"/>
-                    </w:r>
-                    <w:r>
-                      <w:t>Albertsons Group</w:t>
-                    </w:r>
-                    <w:r>
-                      <w:fldChar w:fldCharType="end"/>
-                    </w:r>
+                    <w:fldSimple w:instr=" DOCPROPERTY  ClientFull  \* MERGEFORMAT ">
+                      <w:r>
+                        <w:t>Albertsons Group</w:t>
+                      </w:r>
+                    </w:fldSimple>
                   </w:p>
                   <w:p>
                     <w:pPr>
                       <w:pStyle w:val="Title3SubtitleorClientReference"/>
                     </w:pPr>
-                    <w:r>
-                      <w:fldChar w:fldCharType="begin"/>
-                    </w:r>
-                    <w:r>
-                      <w:instrText xml:space="preserve"> SUBJECT  \* MERGEFORMAT </w:instrText>
-                    </w:r>
-                    <w:r>
-                      <w:fldChar w:fldCharType="separate"/>
-                    </w:r>
-                    <w:r>
-                      <w:t xml:space="preserve"> </w:t>
-                    </w:r>
-                    <w:r>
-                      <w:fldChar w:fldCharType="end"/>
-                    </w:r>
+                    <w:fldSimple w:instr=" SUBJECT  \* MERGEFORMAT ">
+                      <w:r>
+                        <w:t xml:space="preserve"> </w:t>
+                      </w:r>
+                    </w:fldSimple>
                   </w:p>
                 </w:txbxContent>
               </v:textbox>
@@ -38658,7 +40165,7 @@
 </file>
 
 <file path=customXml/itemProps1.xml><?xml version="1.0" encoding="utf-8"?>
-<ds:datastoreItem xmlns:ds="http://schemas.openxmlformats.org/officeDocument/2006/customXml" ds:itemID="{E6E76FD7-661F-47FF-9EEE-8DD0BD878A4E}">
+<ds:datastoreItem xmlns:ds="http://schemas.openxmlformats.org/officeDocument/2006/customXml" ds:itemID="{85826630-722B-435C-B547-D0F2CE262D7F}">
   <ds:schemaRefs>
     <ds:schemaRef ds:uri="http://schemas.openxmlformats.org/officeDocument/2006/bibliography"/>
   </ds:schemaRefs>

</xml_diff>